<commit_message>
Lab1 Q4 root added.
</commit_message>
<xml_diff>
--- a/Lab1/report.docx
+++ b/Lab1/report.docx
@@ -78,7 +78,6 @@
         </w:rPr>
         <w:t xml:space="preserve">آزمایشگاه </w:t>
       </w:r>
-      <w:proofErr w:type="spellStart"/>
       <w:r>
         <w:rPr>
           <w:rFonts w:cs="B Titr" w:hint="cs"/>
@@ -88,19 +87,7 @@
           <w:rtl/>
           <w:lang w:bidi="fa-IR"/>
         </w:rPr>
-        <w:t>سیستم‌های</w:t>
-      </w:r>
-      <w:proofErr w:type="spellEnd"/>
-      <w:r>
-        <w:rPr>
-          <w:rFonts w:cs="B Titr" w:hint="cs"/>
-          <w:color w:val="404040" w:themeColor="text1" w:themeTint="BF"/>
-          <w:sz w:val="38"/>
-          <w:szCs w:val="70"/>
-          <w:rtl/>
-          <w:lang w:bidi="fa-IR"/>
-        </w:rPr>
-        <w:t xml:space="preserve"> عامل</w:t>
+        <w:t>سیستم‌های عامل</w:t>
       </w:r>
     </w:p>
     <w:p>
@@ -479,67 +466,25 @@
           <w:szCs w:val="28"/>
           <w:rtl/>
         </w:rPr>
-        <w:t xml:space="preserve"> به دایرکتوری </w:t>
-      </w:r>
-      <w:proofErr w:type="spellStart"/>
-      <w:r>
-        <w:rPr>
-          <w:rFonts w:ascii="Consolas" w:hAnsi="Consolas" w:cs="B Nazanin" w:hint="cs"/>
-          <w:sz w:val="28"/>
-          <w:szCs w:val="28"/>
-          <w:rtl/>
-        </w:rPr>
-        <w:t>دسکتاپ</w:t>
-      </w:r>
-      <w:proofErr w:type="spellEnd"/>
-      <w:r>
-        <w:rPr>
-          <w:rFonts w:ascii="Consolas" w:hAnsi="Consolas" w:cs="B Nazanin" w:hint="cs"/>
-          <w:sz w:val="28"/>
-          <w:szCs w:val="28"/>
-          <w:rtl/>
-        </w:rPr>
-        <w:t xml:space="preserve"> </w:t>
-      </w:r>
-      <w:proofErr w:type="spellStart"/>
-      <w:r>
-        <w:rPr>
-          <w:rFonts w:ascii="Consolas" w:hAnsi="Consolas" w:cs="B Nazanin" w:hint="cs"/>
-          <w:sz w:val="28"/>
-          <w:szCs w:val="28"/>
-          <w:rtl/>
-        </w:rPr>
-        <w:t>می‌رویم</w:t>
-      </w:r>
-      <w:proofErr w:type="spellEnd"/>
-      <w:r>
-        <w:rPr>
-          <w:rFonts w:ascii="Consolas" w:hAnsi="Consolas" w:cs="B Nazanin" w:hint="cs"/>
-          <w:sz w:val="28"/>
-          <w:szCs w:val="28"/>
-          <w:rtl/>
-        </w:rPr>
-        <w:t xml:space="preserve">. سپس با </w:t>
-      </w:r>
-      <w:proofErr w:type="spellStart"/>
-      <w:r>
-        <w:rPr>
-          <w:rFonts w:ascii="Consolas" w:hAnsi="Consolas" w:cs="B Nazanin"/>
-          <w:sz w:val="28"/>
-          <w:szCs w:val="28"/>
-        </w:rPr>
-        <w:t>mkdir</w:t>
-      </w:r>
-      <w:proofErr w:type="spellEnd"/>
-      <w:r>
-        <w:rPr>
-          <w:rFonts w:ascii="Consolas" w:hAnsi="Consolas" w:cs="B Nazanin"/>
-          <w:sz w:val="28"/>
-          <w:szCs w:val="28"/>
-        </w:rPr>
-        <w:t xml:space="preserve"> </w:t>
-      </w:r>
-      <w:proofErr w:type="spellStart"/>
+        <w:t xml:space="preserve"> به دایرکتوری دسکتاپ می‌رویم. سپس با </w:t>
+      </w:r>
+      <w:r>
+        <w:rPr>
+          <w:rFonts w:ascii="Consolas" w:hAnsi="Consolas" w:cs="B Nazanin"/>
+          <w:sz w:val="28"/>
+          <w:szCs w:val="28"/>
+        </w:rPr>
+        <w:t>mkdir dir</w:t>
+      </w:r>
+      <w:r>
+        <w:rPr>
+          <w:rFonts w:ascii="Consolas" w:hAnsi="Consolas" w:cs="B Nazanin" w:hint="cs"/>
+          <w:sz w:val="28"/>
+          <w:szCs w:val="28"/>
+          <w:rtl/>
+        </w:rPr>
+        <w:t xml:space="preserve"> یک دایرکتوری به اسم </w:t>
+      </w:r>
       <w:r>
         <w:rPr>
           <w:rFonts w:ascii="Consolas" w:hAnsi="Consolas" w:cs="B Nazanin"/>
@@ -548,83 +493,23 @@
         </w:rPr>
         <w:t>dir</w:t>
       </w:r>
-      <w:proofErr w:type="spellEnd"/>
-      <w:r>
-        <w:rPr>
-          <w:rFonts w:ascii="Consolas" w:hAnsi="Consolas" w:cs="B Nazanin" w:hint="cs"/>
-          <w:sz w:val="28"/>
-          <w:szCs w:val="28"/>
-          <w:rtl/>
-        </w:rPr>
-        <w:t xml:space="preserve"> یک دایرکتوری به اسم </w:t>
-      </w:r>
-      <w:proofErr w:type="spellStart"/>
-      <w:r>
-        <w:rPr>
-          <w:rFonts w:ascii="Consolas" w:hAnsi="Consolas" w:cs="B Nazanin"/>
-          <w:sz w:val="28"/>
-          <w:szCs w:val="28"/>
-        </w:rPr>
-        <w:t>dir</w:t>
-      </w:r>
-      <w:proofErr w:type="spellEnd"/>
-      <w:r>
-        <w:rPr>
-          <w:rFonts w:ascii="Consolas" w:hAnsi="Consolas" w:cs="B Nazanin" w:hint="cs"/>
-          <w:sz w:val="28"/>
-          <w:szCs w:val="28"/>
-          <w:rtl/>
-        </w:rPr>
-        <w:t xml:space="preserve"> </w:t>
-      </w:r>
-      <w:proofErr w:type="spellStart"/>
-      <w:r>
-        <w:rPr>
-          <w:rFonts w:ascii="Consolas" w:hAnsi="Consolas" w:cs="B Nazanin" w:hint="cs"/>
-          <w:sz w:val="28"/>
-          <w:szCs w:val="28"/>
-          <w:rtl/>
-        </w:rPr>
-        <w:t>می‌سازیم</w:t>
-      </w:r>
-      <w:proofErr w:type="spellEnd"/>
-      <w:r>
-        <w:rPr>
-          <w:rFonts w:ascii="Consolas" w:hAnsi="Consolas" w:cs="B Nazanin" w:hint="cs"/>
-          <w:sz w:val="28"/>
-          <w:szCs w:val="28"/>
-          <w:rtl/>
-        </w:rPr>
-        <w:t xml:space="preserve">. با دستور </w:t>
-      </w:r>
-      <w:proofErr w:type="spellStart"/>
-      <w:r>
-        <w:rPr>
-          <w:rFonts w:ascii="Consolas" w:hAnsi="Consolas" w:cs="B Nazanin"/>
-          <w:sz w:val="28"/>
-          <w:szCs w:val="28"/>
-        </w:rPr>
-        <w:t>chmod</w:t>
-      </w:r>
-      <w:proofErr w:type="spellEnd"/>
-      <w:r>
-        <w:rPr>
-          <w:rFonts w:ascii="Consolas" w:hAnsi="Consolas" w:cs="B Nazanin"/>
-          <w:sz w:val="28"/>
-          <w:szCs w:val="28"/>
-        </w:rPr>
-        <w:t xml:space="preserve"> 770 </w:t>
-      </w:r>
-      <w:proofErr w:type="spellStart"/>
-      <w:r>
-        <w:rPr>
-          <w:rFonts w:ascii="Consolas" w:hAnsi="Consolas" w:cs="B Nazanin"/>
-          <w:sz w:val="28"/>
-          <w:szCs w:val="28"/>
-        </w:rPr>
-        <w:t>dir</w:t>
-      </w:r>
-      <w:proofErr w:type="spellEnd"/>
+      <w:r>
+        <w:rPr>
+          <w:rFonts w:ascii="Consolas" w:hAnsi="Consolas" w:cs="B Nazanin" w:hint="cs"/>
+          <w:sz w:val="28"/>
+          <w:szCs w:val="28"/>
+          <w:rtl/>
+        </w:rPr>
+        <w:t xml:space="preserve"> می‌سازیم. با دستور </w:t>
+      </w:r>
+      <w:r>
+        <w:rPr>
+          <w:rFonts w:ascii="Consolas" w:hAnsi="Consolas" w:cs="B Nazanin"/>
+          <w:sz w:val="28"/>
+          <w:szCs w:val="28"/>
+        </w:rPr>
+        <w:t>chmod 770 dir</w:t>
+      </w:r>
       <w:r>
         <w:rPr>
           <w:rFonts w:ascii="Consolas" w:hAnsi="Consolas" w:cs="B Nazanin" w:hint="cs"/>
@@ -717,47 +602,7 @@
           <w:szCs w:val="28"/>
           <w:rtl/>
         </w:rPr>
-        <w:t xml:space="preserve"> </w:t>
-      </w:r>
-      <w:proofErr w:type="spellStart"/>
-      <w:r>
-        <w:rPr>
-          <w:rFonts w:ascii="Consolas" w:hAnsi="Consolas" w:cs="B Nazanin" w:hint="cs"/>
-          <w:sz w:val="28"/>
-          <w:szCs w:val="28"/>
-          <w:rtl/>
-        </w:rPr>
-        <w:t>می‌دهیم</w:t>
-      </w:r>
-      <w:proofErr w:type="spellEnd"/>
-      <w:r>
-        <w:rPr>
-          <w:rFonts w:ascii="Consolas" w:hAnsi="Consolas" w:cs="B Nazanin" w:hint="cs"/>
-          <w:sz w:val="28"/>
-          <w:szCs w:val="28"/>
-          <w:rtl/>
-        </w:rPr>
-        <w:t xml:space="preserve"> و هیچ </w:t>
-      </w:r>
-      <w:proofErr w:type="spellStart"/>
-      <w:r>
-        <w:rPr>
-          <w:rFonts w:ascii="Consolas" w:hAnsi="Consolas" w:cs="B Nazanin" w:hint="cs"/>
-          <w:sz w:val="28"/>
-          <w:szCs w:val="28"/>
-          <w:rtl/>
-        </w:rPr>
-        <w:t>دسترسی‌ای</w:t>
-      </w:r>
-      <w:proofErr w:type="spellEnd"/>
-      <w:r>
-        <w:rPr>
-          <w:rFonts w:ascii="Consolas" w:hAnsi="Consolas" w:cs="B Nazanin" w:hint="cs"/>
-          <w:sz w:val="28"/>
-          <w:szCs w:val="28"/>
-          <w:rtl/>
-        </w:rPr>
-        <w:t xml:space="preserve"> به </w:t>
+        <w:t xml:space="preserve"> می‌دهیم و هیچ دسترسی‌ای به </w:t>
       </w:r>
       <w:r>
         <w:rPr>
@@ -774,46 +619,16 @@
           <w:szCs w:val="28"/>
           <w:rtl/>
         </w:rPr>
-        <w:t xml:space="preserve"> داده </w:t>
-      </w:r>
-      <w:proofErr w:type="spellStart"/>
-      <w:r>
-        <w:rPr>
-          <w:rFonts w:ascii="Consolas" w:hAnsi="Consolas" w:cs="B Nazanin" w:hint="cs"/>
-          <w:sz w:val="28"/>
-          <w:szCs w:val="28"/>
-          <w:rtl/>
-        </w:rPr>
-        <w:t>نمی‌شود</w:t>
-      </w:r>
-      <w:proofErr w:type="spellEnd"/>
-      <w:r>
-        <w:rPr>
-          <w:rFonts w:ascii="Consolas" w:hAnsi="Consolas" w:cs="B Nazanin" w:hint="cs"/>
-          <w:sz w:val="28"/>
-          <w:szCs w:val="28"/>
-          <w:rtl/>
-        </w:rPr>
-        <w:t xml:space="preserve">. در نهایت با </w:t>
-      </w:r>
-      <w:r>
-        <w:rPr>
-          <w:rFonts w:ascii="Consolas" w:hAnsi="Consolas" w:cs="B Nazanin"/>
-          <w:sz w:val="28"/>
-          <w:szCs w:val="28"/>
-        </w:rPr>
-        <w:t>ls -</w:t>
-      </w:r>
-      <w:proofErr w:type="spellStart"/>
-      <w:r>
-        <w:rPr>
-          <w:rFonts w:ascii="Consolas" w:hAnsi="Consolas" w:cs="B Nazanin"/>
-          <w:sz w:val="28"/>
-          <w:szCs w:val="28"/>
-        </w:rPr>
-        <w:t>lha</w:t>
-      </w:r>
-      <w:proofErr w:type="spellEnd"/>
+        <w:t xml:space="preserve"> داده نمی‌شود. در نهایت با </w:t>
+      </w:r>
+      <w:r>
+        <w:rPr>
+          <w:rFonts w:ascii="Consolas" w:hAnsi="Consolas" w:cs="B Nazanin"/>
+          <w:sz w:val="28"/>
+          <w:szCs w:val="28"/>
+        </w:rPr>
+        <w:t>ls -lha</w:t>
+      </w:r>
       <w:r>
         <w:rPr>
           <w:rFonts w:ascii="Consolas" w:hAnsi="Consolas" w:cs="B Nazanin" w:hint="cs"/>
@@ -839,114 +654,24 @@
           <w:szCs w:val="28"/>
           <w:rtl/>
         </w:rPr>
-        <w:t xml:space="preserve"> </w:t>
-      </w:r>
-      <w:proofErr w:type="spellStart"/>
-      <w:r>
-        <w:rPr>
-          <w:rFonts w:ascii="Consolas" w:hAnsi="Consolas" w:cs="B Nazanin" w:hint="cs"/>
-          <w:sz w:val="28"/>
-          <w:szCs w:val="28"/>
-          <w:rtl/>
-        </w:rPr>
-        <w:t>دسکتاپ</w:t>
-      </w:r>
-      <w:proofErr w:type="spellEnd"/>
-      <w:r>
-        <w:rPr>
-          <w:rFonts w:ascii="Consolas" w:hAnsi="Consolas" w:cs="B Nazanin" w:hint="cs"/>
-          <w:sz w:val="28"/>
-          <w:szCs w:val="28"/>
-          <w:rtl/>
-        </w:rPr>
-        <w:t xml:space="preserve"> را </w:t>
-      </w:r>
-      <w:proofErr w:type="spellStart"/>
-      <w:r>
-        <w:rPr>
-          <w:rFonts w:ascii="Consolas" w:hAnsi="Consolas" w:cs="B Nazanin" w:hint="cs"/>
-          <w:sz w:val="28"/>
-          <w:szCs w:val="28"/>
-          <w:rtl/>
-        </w:rPr>
-        <w:t>می‌گیریم</w:t>
-      </w:r>
-      <w:proofErr w:type="spellEnd"/>
-      <w:r>
-        <w:rPr>
-          <w:rFonts w:ascii="Consolas" w:hAnsi="Consolas" w:cs="B Nazanin" w:hint="cs"/>
-          <w:sz w:val="28"/>
-          <w:szCs w:val="28"/>
-          <w:rtl/>
-        </w:rPr>
-        <w:t xml:space="preserve"> که مشاهده </w:t>
-      </w:r>
-      <w:proofErr w:type="spellStart"/>
-      <w:r>
-        <w:rPr>
-          <w:rFonts w:ascii="Consolas" w:hAnsi="Consolas" w:cs="B Nazanin" w:hint="cs"/>
-          <w:sz w:val="28"/>
-          <w:szCs w:val="28"/>
-          <w:rtl/>
-        </w:rPr>
-        <w:t>می‌شود</w:t>
-      </w:r>
-      <w:proofErr w:type="spellEnd"/>
-      <w:r>
-        <w:rPr>
-          <w:rFonts w:ascii="Consolas" w:hAnsi="Consolas" w:cs="B Nazanin" w:hint="cs"/>
-          <w:sz w:val="28"/>
-          <w:szCs w:val="28"/>
-          <w:rtl/>
-        </w:rPr>
-        <w:t xml:space="preserve"> </w:t>
-      </w:r>
-      <w:proofErr w:type="spellStart"/>
-      <w:r>
-        <w:rPr>
-          <w:rFonts w:ascii="Consolas" w:hAnsi="Consolas" w:cs="B Nazanin"/>
-          <w:sz w:val="28"/>
-          <w:szCs w:val="28"/>
-        </w:rPr>
-        <w:t>rwxrwx</w:t>
-      </w:r>
-      <w:proofErr w:type="spellEnd"/>
-      <w:r>
-        <w:rPr>
-          <w:rFonts w:ascii="Consolas" w:hAnsi="Consolas" w:cs="B Nazanin"/>
-          <w:sz w:val="28"/>
-          <w:szCs w:val="28"/>
-        </w:rPr>
-        <w:t>---</w:t>
-      </w:r>
-      <w:r>
-        <w:rPr>
-          <w:rFonts w:ascii="Consolas" w:hAnsi="Consolas" w:cs="B Nazanin" w:hint="cs"/>
-          <w:sz w:val="28"/>
-          <w:szCs w:val="28"/>
-          <w:rtl/>
-        </w:rPr>
-        <w:t xml:space="preserve"> به </w:t>
-      </w:r>
-      <w:proofErr w:type="spellStart"/>
-      <w:r>
-        <w:rPr>
-          <w:rFonts w:ascii="Consolas" w:hAnsi="Consolas" w:cs="B Nazanin" w:hint="cs"/>
-          <w:sz w:val="28"/>
-          <w:szCs w:val="28"/>
-          <w:rtl/>
-        </w:rPr>
-        <w:t>دایرکتوری‌ای</w:t>
-      </w:r>
-      <w:proofErr w:type="spellEnd"/>
-      <w:r>
-        <w:rPr>
-          <w:rFonts w:ascii="Consolas" w:hAnsi="Consolas" w:cs="B Nazanin" w:hint="cs"/>
-          <w:sz w:val="28"/>
-          <w:szCs w:val="28"/>
-          <w:rtl/>
-        </w:rPr>
-        <w:t xml:space="preserve"> که ساختیم اختصاص داده شده است.</w:t>
+        <w:t xml:space="preserve"> دسکتاپ را می‌گیریم که مشاهده می‌شود </w:t>
+      </w:r>
+      <w:r>
+        <w:rPr>
+          <w:rFonts w:ascii="Consolas" w:hAnsi="Consolas" w:cs="B Nazanin"/>
+          <w:sz w:val="28"/>
+          <w:szCs w:val="28"/>
+        </w:rPr>
+        <w:t>rwxrwx---</w:t>
+      </w:r>
+      <w:r>
+        <w:rPr>
+          <w:rFonts w:ascii="Consolas" w:hAnsi="Consolas" w:cs="B Nazanin" w:hint="cs"/>
+          <w:sz w:val="28"/>
+          <w:szCs w:val="28"/>
+          <w:rtl/>
+        </w:rPr>
+        <w:t xml:space="preserve"> به دایرکتوری‌ای که ساختیم اختصاص داده شده است.</w:t>
       </w:r>
     </w:p>
     <w:p>
@@ -987,9 +712,93 @@
           <w:szCs w:val="28"/>
           <w:rtl/>
         </w:rPr>
+        <w:t xml:space="preserve"> می‌توان گروه‌هایی که کاربر اجرا کننده </w:t>
+      </w:r>
+      <w:r>
+        <w:rPr>
+          <w:rFonts w:cs="B Nazanin"/>
+          <w:sz w:val="28"/>
+          <w:szCs w:val="28"/>
+        </w:rPr>
+        <w:t>process</w:t>
+      </w:r>
+      <w:r>
+        <w:rPr>
+          <w:rFonts w:cs="B Nazanin" w:hint="cs"/>
+          <w:sz w:val="28"/>
+          <w:szCs w:val="28"/>
+          <w:rtl/>
+        </w:rPr>
+        <w:t xml:space="preserve"> در آن‌ها عضو است را مشاهده کرد. سپس با دستور </w:t>
+      </w:r>
+      <w:r>
+        <w:rPr>
+          <w:rFonts w:ascii="Consolas" w:hAnsi="Consolas" w:cs="B Nazanin"/>
+          <w:sz w:val="28"/>
+          <w:szCs w:val="28"/>
+        </w:rPr>
+        <w:t>chgrp dip dir</w:t>
+      </w:r>
+      <w:r>
+        <w:rPr>
+          <w:rFonts w:ascii="Consolas" w:hAnsi="Consolas" w:cs="B Nazanin" w:hint="cs"/>
+          <w:sz w:val="28"/>
+          <w:szCs w:val="28"/>
+          <w:rtl/>
+        </w:rPr>
+        <w:t xml:space="preserve"> گروه دایرکتوری </w:t>
+      </w:r>
+      <w:r>
+        <w:rPr>
+          <w:rFonts w:ascii="Consolas" w:hAnsi="Consolas" w:cs="B Nazanin"/>
+          <w:sz w:val="28"/>
+          <w:szCs w:val="28"/>
+        </w:rPr>
+        <w:t>dir</w:t>
+      </w:r>
+      <w:r>
+        <w:rPr>
+          <w:rFonts w:ascii="Consolas" w:hAnsi="Consolas" w:cs="B Nazanin" w:hint="cs"/>
+          <w:sz w:val="28"/>
+          <w:szCs w:val="28"/>
+          <w:rtl/>
+        </w:rPr>
+        <w:t xml:space="preserve"> را به </w:t>
+      </w:r>
+      <w:r>
+        <w:rPr>
+          <w:rFonts w:ascii="Consolas" w:hAnsi="Consolas" w:cs="B Nazanin"/>
+          <w:sz w:val="28"/>
+          <w:szCs w:val="28"/>
+        </w:rPr>
+        <w:t>dip</w:t>
+      </w:r>
+      <w:r>
+        <w:rPr>
+          <w:rFonts w:ascii="Consolas" w:hAnsi="Consolas" w:cs="B Nazanin" w:hint="cs"/>
+          <w:sz w:val="28"/>
+          <w:szCs w:val="28"/>
+          <w:rtl/>
+        </w:rPr>
+        <w:t xml:space="preserve"> تغییر می‌دهیم. در نهایت با دستور </w:t>
+      </w:r>
+      <w:r>
+        <w:rPr>
+          <w:rFonts w:ascii="Consolas" w:hAnsi="Consolas" w:cs="B Nazanin"/>
+          <w:sz w:val="28"/>
+          <w:szCs w:val="28"/>
+        </w:rPr>
+        <w:t>ls -lha</w:t>
+      </w:r>
+      <w:r>
+        <w:rPr>
+          <w:rFonts w:ascii="Consolas" w:hAnsi="Consolas" w:cs="B Nazanin" w:hint="cs"/>
+          <w:sz w:val="28"/>
+          <w:szCs w:val="28"/>
+          <w:rtl/>
+        </w:rPr>
         <w:t xml:space="preserve"> </w:t>
       </w:r>
-      <w:proofErr w:type="spellStart"/>
       <w:r>
         <w:rPr>
           <w:rFonts w:cs="B Nazanin" w:hint="cs"/>
@@ -997,94 +806,8 @@
           <w:szCs w:val="28"/>
           <w:rtl/>
         </w:rPr>
-        <w:t>می‌توان</w:t>
-      </w:r>
-      <w:proofErr w:type="spellEnd"/>
-      <w:r>
-        <w:rPr>
-          <w:rFonts w:cs="B Nazanin" w:hint="cs"/>
-          <w:sz w:val="28"/>
-          <w:szCs w:val="28"/>
-          <w:rtl/>
-        </w:rPr>
-        <w:t xml:space="preserve"> </w:t>
-      </w:r>
-      <w:proofErr w:type="spellStart"/>
-      <w:r>
-        <w:rPr>
-          <w:rFonts w:cs="B Nazanin" w:hint="cs"/>
-          <w:sz w:val="28"/>
-          <w:szCs w:val="28"/>
-          <w:rtl/>
-        </w:rPr>
-        <w:t>گروه‌هایی</w:t>
-      </w:r>
-      <w:proofErr w:type="spellEnd"/>
-      <w:r>
-        <w:rPr>
-          <w:rFonts w:cs="B Nazanin" w:hint="cs"/>
-          <w:sz w:val="28"/>
-          <w:szCs w:val="28"/>
-          <w:rtl/>
-        </w:rPr>
-        <w:t xml:space="preserve"> که کاربر اجرا کننده </w:t>
-      </w:r>
-      <w:r>
-        <w:rPr>
-          <w:rFonts w:cs="B Nazanin"/>
-          <w:sz w:val="28"/>
-          <w:szCs w:val="28"/>
-        </w:rPr>
-        <w:t>process</w:t>
-      </w:r>
-      <w:r>
-        <w:rPr>
-          <w:rFonts w:cs="B Nazanin" w:hint="cs"/>
-          <w:sz w:val="28"/>
-          <w:szCs w:val="28"/>
-          <w:rtl/>
-        </w:rPr>
-        <w:t xml:space="preserve"> در </w:t>
-      </w:r>
-      <w:proofErr w:type="spellStart"/>
-      <w:r>
-        <w:rPr>
-          <w:rFonts w:cs="B Nazanin" w:hint="cs"/>
-          <w:sz w:val="28"/>
-          <w:szCs w:val="28"/>
-          <w:rtl/>
-        </w:rPr>
-        <w:t>آن‌ها</w:t>
-      </w:r>
-      <w:proofErr w:type="spellEnd"/>
-      <w:r>
-        <w:rPr>
-          <w:rFonts w:cs="B Nazanin" w:hint="cs"/>
-          <w:sz w:val="28"/>
-          <w:szCs w:val="28"/>
-          <w:rtl/>
-        </w:rPr>
-        <w:t xml:space="preserve"> عضو است را مشاهده کرد. سپس با دستور </w:t>
-      </w:r>
-      <w:proofErr w:type="spellStart"/>
-      <w:r>
-        <w:rPr>
-          <w:rFonts w:ascii="Consolas" w:hAnsi="Consolas" w:cs="B Nazanin"/>
-          <w:sz w:val="28"/>
-          <w:szCs w:val="28"/>
-        </w:rPr>
-        <w:t>chgrp</w:t>
-      </w:r>
-      <w:proofErr w:type="spellEnd"/>
-      <w:r>
-        <w:rPr>
-          <w:rFonts w:ascii="Consolas" w:hAnsi="Consolas" w:cs="B Nazanin"/>
-          <w:sz w:val="28"/>
-          <w:szCs w:val="28"/>
-        </w:rPr>
-        <w:t xml:space="preserve"> dip </w:t>
-      </w:r>
-      <w:proofErr w:type="spellStart"/>
+        <w:t xml:space="preserve">لیست محتویات دسکتاپ را می‌گیریم که مشاهده می‌شود گروه </w:t>
+      </w:r>
       <w:r>
         <w:rPr>
           <w:rFonts w:ascii="Consolas" w:hAnsi="Consolas" w:cs="B Nazanin"/>
@@ -1093,178 +816,6 @@
         </w:rPr>
         <w:t>dir</w:t>
       </w:r>
-      <w:proofErr w:type="spellEnd"/>
-      <w:r>
-        <w:rPr>
-          <w:rFonts w:ascii="Consolas" w:hAnsi="Consolas" w:cs="B Nazanin" w:hint="cs"/>
-          <w:sz w:val="28"/>
-          <w:szCs w:val="28"/>
-          <w:rtl/>
-        </w:rPr>
-        <w:t xml:space="preserve"> گروه دایرکتوری </w:t>
-      </w:r>
-      <w:proofErr w:type="spellStart"/>
-      <w:r>
-        <w:rPr>
-          <w:rFonts w:ascii="Consolas" w:hAnsi="Consolas" w:cs="B Nazanin"/>
-          <w:sz w:val="28"/>
-          <w:szCs w:val="28"/>
-        </w:rPr>
-        <w:t>dir</w:t>
-      </w:r>
-      <w:proofErr w:type="spellEnd"/>
-      <w:r>
-        <w:rPr>
-          <w:rFonts w:ascii="Consolas" w:hAnsi="Consolas" w:cs="B Nazanin" w:hint="cs"/>
-          <w:sz w:val="28"/>
-          <w:szCs w:val="28"/>
-          <w:rtl/>
-        </w:rPr>
-        <w:t xml:space="preserve"> را به </w:t>
-      </w:r>
-      <w:r>
-        <w:rPr>
-          <w:rFonts w:ascii="Consolas" w:hAnsi="Consolas" w:cs="B Nazanin"/>
-          <w:sz w:val="28"/>
-          <w:szCs w:val="28"/>
-        </w:rPr>
-        <w:t>dip</w:t>
-      </w:r>
-      <w:r>
-        <w:rPr>
-          <w:rFonts w:ascii="Consolas" w:hAnsi="Consolas" w:cs="B Nazanin" w:hint="cs"/>
-          <w:sz w:val="28"/>
-          <w:szCs w:val="28"/>
-          <w:rtl/>
-        </w:rPr>
-        <w:t xml:space="preserve"> تغییر </w:t>
-      </w:r>
-      <w:proofErr w:type="spellStart"/>
-      <w:r>
-        <w:rPr>
-          <w:rFonts w:ascii="Consolas" w:hAnsi="Consolas" w:cs="B Nazanin" w:hint="cs"/>
-          <w:sz w:val="28"/>
-          <w:szCs w:val="28"/>
-          <w:rtl/>
-        </w:rPr>
-        <w:t>می‌دهیم</w:t>
-      </w:r>
-      <w:proofErr w:type="spellEnd"/>
-      <w:r>
-        <w:rPr>
-          <w:rFonts w:ascii="Consolas" w:hAnsi="Consolas" w:cs="B Nazanin" w:hint="cs"/>
-          <w:sz w:val="28"/>
-          <w:szCs w:val="28"/>
-          <w:rtl/>
-        </w:rPr>
-        <w:t xml:space="preserve">. در نهایت با دستور </w:t>
-      </w:r>
-      <w:r>
-        <w:rPr>
-          <w:rFonts w:ascii="Consolas" w:hAnsi="Consolas" w:cs="B Nazanin"/>
-          <w:sz w:val="28"/>
-          <w:szCs w:val="28"/>
-        </w:rPr>
-        <w:t>ls -</w:t>
-      </w:r>
-      <w:proofErr w:type="spellStart"/>
-      <w:r>
-        <w:rPr>
-          <w:rFonts w:ascii="Consolas" w:hAnsi="Consolas" w:cs="B Nazanin"/>
-          <w:sz w:val="28"/>
-          <w:szCs w:val="28"/>
-        </w:rPr>
-        <w:t>lha</w:t>
-      </w:r>
-      <w:proofErr w:type="spellEnd"/>
-      <w:r>
-        <w:rPr>
-          <w:rFonts w:ascii="Consolas" w:hAnsi="Consolas" w:cs="B Nazanin" w:hint="cs"/>
-          <w:sz w:val="28"/>
-          <w:szCs w:val="28"/>
-          <w:rtl/>
-        </w:rPr>
-        <w:t xml:space="preserve"> </w:t>
-      </w:r>
-      <w:r>
-        <w:rPr>
-          <w:rFonts w:cs="B Nazanin" w:hint="cs"/>
-          <w:sz w:val="28"/>
-          <w:szCs w:val="28"/>
-          <w:rtl/>
-        </w:rPr>
-        <w:t xml:space="preserve">لیست محتویات </w:t>
-      </w:r>
-      <w:proofErr w:type="spellStart"/>
-      <w:r>
-        <w:rPr>
-          <w:rFonts w:cs="B Nazanin" w:hint="cs"/>
-          <w:sz w:val="28"/>
-          <w:szCs w:val="28"/>
-          <w:rtl/>
-        </w:rPr>
-        <w:t>دسکتاپ</w:t>
-      </w:r>
-      <w:proofErr w:type="spellEnd"/>
-      <w:r>
-        <w:rPr>
-          <w:rFonts w:cs="B Nazanin" w:hint="cs"/>
-          <w:sz w:val="28"/>
-          <w:szCs w:val="28"/>
-          <w:rtl/>
-        </w:rPr>
-        <w:t xml:space="preserve"> را </w:t>
-      </w:r>
-      <w:proofErr w:type="spellStart"/>
-      <w:r>
-        <w:rPr>
-          <w:rFonts w:cs="B Nazanin" w:hint="cs"/>
-          <w:sz w:val="28"/>
-          <w:szCs w:val="28"/>
-          <w:rtl/>
-        </w:rPr>
-        <w:t>می‌گیریم</w:t>
-      </w:r>
-      <w:proofErr w:type="spellEnd"/>
-      <w:r>
-        <w:rPr>
-          <w:rFonts w:cs="B Nazanin" w:hint="cs"/>
-          <w:sz w:val="28"/>
-          <w:szCs w:val="28"/>
-          <w:rtl/>
-        </w:rPr>
-        <w:t xml:space="preserve"> که مشاهده </w:t>
-      </w:r>
-      <w:proofErr w:type="spellStart"/>
-      <w:r>
-        <w:rPr>
-          <w:rFonts w:cs="B Nazanin" w:hint="cs"/>
-          <w:sz w:val="28"/>
-          <w:szCs w:val="28"/>
-          <w:rtl/>
-        </w:rPr>
-        <w:t>می‌شود</w:t>
-      </w:r>
-      <w:proofErr w:type="spellEnd"/>
-      <w:r>
-        <w:rPr>
-          <w:rFonts w:cs="B Nazanin" w:hint="cs"/>
-          <w:sz w:val="28"/>
-          <w:szCs w:val="28"/>
-          <w:rtl/>
-        </w:rPr>
-        <w:t xml:space="preserve"> گروه </w:t>
-      </w:r>
-      <w:proofErr w:type="spellStart"/>
-      <w:r>
-        <w:rPr>
-          <w:rFonts w:ascii="Consolas" w:hAnsi="Consolas" w:cs="B Nazanin"/>
-          <w:sz w:val="28"/>
-          <w:szCs w:val="28"/>
-        </w:rPr>
-        <w:t>dir</w:t>
-      </w:r>
-      <w:proofErr w:type="spellEnd"/>
       <w:r>
         <w:rPr>
           <w:rFonts w:ascii="Consolas" w:hAnsi="Consolas" w:cs="B Nazanin" w:hint="cs"/>
@@ -1386,16 +937,7 @@
                                 <w:bCs/>
                                 <w:rtl/>
                               </w:rPr>
-                              <w:t xml:space="preserve"> ۲</w:t>
-                            </w:r>
-                            <w:r>
-                              <w:rPr>
-                                <w:rFonts w:cs="B Nazanin" w:hint="cs"/>
-                                <w:b/>
-                                <w:bCs/>
-                                <w:rtl/>
-                              </w:rPr>
-                              <w:t xml:space="preserve"> </w:t>
+                              <w:t xml:space="preserve"> ۲ </w:t>
                             </w:r>
                             <w:r>
                               <w:rPr>
@@ -1413,16 +955,7 @@
                                 <w:bCs/>
                                 <w:rtl/>
                               </w:rPr>
-                              <w:t xml:space="preserve"> </w:t>
-                            </w:r>
-                            <w:r>
-                              <w:rPr>
-                                <w:rFonts w:cs="B Nazanin" w:hint="cs"/>
-                                <w:b/>
-                                <w:bCs/>
-                                <w:rtl/>
-                              </w:rPr>
-                              <w:t>لیست کردن گروه‌هایی که کاربر فعلی عضو آن است و تغییر گروه دایرکتوری ساخته شده در مرحله قبل</w:t>
+                              <w:t xml:space="preserve"> لیست کردن گروه‌هایی که کاربر فعلی عضو آن است و تغییر گروه دایرکتوری ساخته شده در مرحله قبل</w:t>
                             </w:r>
                           </w:p>
                         </w:txbxContent>
@@ -1473,16 +1006,7 @@
                           <w:bCs/>
                           <w:rtl/>
                         </w:rPr>
-                        <w:t xml:space="preserve"> ۲</w:t>
-                      </w:r>
-                      <w:r>
-                        <w:rPr>
-                          <w:rFonts w:cs="B Nazanin" w:hint="cs"/>
-                          <w:b/>
-                          <w:bCs/>
-                          <w:rtl/>
-                        </w:rPr>
-                        <w:t xml:space="preserve"> </w:t>
+                        <w:t xml:space="preserve"> ۲ </w:t>
                       </w:r>
                       <w:r>
                         <w:rPr>
@@ -1500,16 +1024,7 @@
                           <w:bCs/>
                           <w:rtl/>
                         </w:rPr>
-                        <w:t xml:space="preserve"> </w:t>
-                      </w:r>
-                      <w:r>
-                        <w:rPr>
-                          <w:rFonts w:cs="B Nazanin" w:hint="cs"/>
-                          <w:b/>
-                          <w:bCs/>
-                          <w:rtl/>
-                        </w:rPr>
-                        <w:t>لیست کردن گروه‌هایی که کاربر فعلی عضو آن است و تغییر گروه دایرکتوری ساخته شده در مرحله قبل</w:t>
+                        <w:t xml:space="preserve"> لیست کردن گروه‌هایی که کاربر فعلی عضو آن است و تغییر گروه دایرکتوری ساخته شده در مرحله قبل</w:t>
                       </w:r>
                     </w:p>
                   </w:txbxContent>
@@ -1597,9 +1112,144 @@
           <w:szCs w:val="28"/>
           <w:rtl/>
         </w:rPr>
-        <w:t xml:space="preserve">این دستور </w:t>
-      </w:r>
-      <w:proofErr w:type="spellStart"/>
+        <w:t xml:space="preserve">این دستور دسترسی‌ها را برای فایل </w:t>
+      </w:r>
+      <w:r>
+        <w:rPr>
+          <w:rFonts w:ascii="Consolas" w:hAnsi="Consolas" w:cs="B Nazanin"/>
+          <w:sz w:val="28"/>
+          <w:szCs w:val="28"/>
+        </w:rPr>
+        <w:t>file.txt</w:t>
+      </w:r>
+      <w:r>
+        <w:rPr>
+          <w:rFonts w:ascii="Consolas" w:hAnsi="Consolas" w:cs="B Nazanin" w:hint="cs"/>
+          <w:sz w:val="28"/>
+          <w:szCs w:val="28"/>
+          <w:rtl/>
+        </w:rPr>
+        <w:t xml:space="preserve"> تغییر می‌دهد. به این شکل که ۳ رقم سمت راست عدد </w:t>
+      </w:r>
+      <w:r>
+        <w:rPr>
+          <w:rFonts w:ascii="Consolas" w:hAnsi="Consolas" w:cs="B Nazanin"/>
+          <w:sz w:val="28"/>
+          <w:szCs w:val="28"/>
+        </w:rPr>
+        <w:t>4664</w:t>
+      </w:r>
+      <w:r>
+        <w:rPr>
+          <w:rFonts w:ascii="Consolas" w:hAnsi="Consolas" w:cs="B Nazanin" w:hint="cs"/>
+          <w:sz w:val="28"/>
+          <w:szCs w:val="28"/>
+          <w:rtl/>
+        </w:rPr>
+        <w:t xml:space="preserve"> دسترسی ۶ (</w:t>
+      </w:r>
+      <w:r>
+        <w:rPr>
+          <w:rFonts w:ascii="Consolas" w:hAnsi="Consolas" w:cs="B Nazanin"/>
+          <w:sz w:val="28"/>
+          <w:szCs w:val="28"/>
+        </w:rPr>
+        <w:t>read</w:t>
+      </w:r>
+      <w:r>
+        <w:rPr>
+          <w:rFonts w:ascii="Consolas" w:hAnsi="Consolas" w:cs="B Nazanin" w:hint="cs"/>
+          <w:sz w:val="28"/>
+          <w:szCs w:val="28"/>
+          <w:rtl/>
+        </w:rPr>
+        <w:t xml:space="preserve"> و </w:t>
+      </w:r>
+      <w:r>
+        <w:rPr>
+          <w:rFonts w:ascii="Consolas" w:hAnsi="Consolas" w:cs="B Nazanin"/>
+          <w:sz w:val="28"/>
+          <w:szCs w:val="28"/>
+        </w:rPr>
+        <w:t>write</w:t>
+      </w:r>
+      <w:r>
+        <w:rPr>
+          <w:rFonts w:ascii="Consolas" w:hAnsi="Consolas" w:cs="B Nazanin" w:hint="cs"/>
+          <w:sz w:val="28"/>
+          <w:szCs w:val="28"/>
+          <w:rtl/>
+        </w:rPr>
+        <w:t xml:space="preserve">) را به </w:t>
+      </w:r>
+      <w:r>
+        <w:rPr>
+          <w:rFonts w:ascii="Consolas" w:hAnsi="Consolas" w:cs="B Nazanin"/>
+          <w:sz w:val="28"/>
+          <w:szCs w:val="28"/>
+        </w:rPr>
+        <w:t>user</w:t>
+      </w:r>
+      <w:r>
+        <w:rPr>
+          <w:rFonts w:ascii="Consolas" w:hAnsi="Consolas" w:cs="B Nazanin" w:hint="cs"/>
+          <w:sz w:val="28"/>
+          <w:szCs w:val="28"/>
+          <w:rtl/>
+        </w:rPr>
+        <w:t xml:space="preserve"> و </w:t>
+      </w:r>
+      <w:r>
+        <w:rPr>
+          <w:rFonts w:ascii="Consolas" w:hAnsi="Consolas" w:cs="B Nazanin"/>
+          <w:sz w:val="28"/>
+          <w:szCs w:val="28"/>
+        </w:rPr>
+        <w:t>group</w:t>
+      </w:r>
+      <w:r>
+        <w:rPr>
+          <w:rFonts w:ascii="Consolas" w:hAnsi="Consolas" w:cs="B Nazanin" w:hint="cs"/>
+          <w:sz w:val="28"/>
+          <w:szCs w:val="28"/>
+          <w:rtl/>
+        </w:rPr>
+        <w:t xml:space="preserve"> می‌دهد و دسترسی ۴ (</w:t>
+      </w:r>
+      <w:r>
+        <w:rPr>
+          <w:rFonts w:ascii="Consolas" w:hAnsi="Consolas" w:cs="B Nazanin"/>
+          <w:sz w:val="28"/>
+          <w:szCs w:val="28"/>
+        </w:rPr>
+        <w:t>read</w:t>
+      </w:r>
+      <w:r>
+        <w:rPr>
+          <w:rFonts w:ascii="Consolas" w:hAnsi="Consolas" w:cs="B Nazanin" w:hint="cs"/>
+          <w:sz w:val="28"/>
+          <w:szCs w:val="28"/>
+          <w:rtl/>
+        </w:rPr>
+        <w:t xml:space="preserve">) را به </w:t>
+      </w:r>
+      <w:r>
+        <w:rPr>
+          <w:rFonts w:ascii="Consolas" w:hAnsi="Consolas" w:cs="B Nazanin"/>
+          <w:sz w:val="28"/>
+          <w:szCs w:val="28"/>
+        </w:rPr>
+        <w:t>others</w:t>
+      </w:r>
+      <w:r>
+        <w:rPr>
+          <w:rFonts w:ascii="Consolas" w:hAnsi="Consolas" w:cs="B Nazanin" w:hint="cs"/>
+          <w:sz w:val="28"/>
+          <w:szCs w:val="28"/>
+          <w:rtl/>
+        </w:rPr>
+        <w:t xml:space="preserve"> می‌دهد. رقم ۴ در سمت چپ  </w:t>
+      </w:r>
       <w:r>
         <w:rPr>
           <w:rFonts w:cs="B Nazanin" w:hint="cs"/>
@@ -1607,9 +1257,16 @@
           <w:szCs w:val="28"/>
           <w:rtl/>
         </w:rPr>
-        <w:t>دسترسی‌ها</w:t>
-      </w:r>
-      <w:proofErr w:type="spellEnd"/>
+        <w:t xml:space="preserve">نشان دهنده‌ی </w:t>
+      </w:r>
+      <w:r>
+        <w:rPr>
+          <w:rFonts w:cs="B Nazanin"/>
+          <w:sz w:val="28"/>
+          <w:szCs w:val="28"/>
+        </w:rPr>
+        <w:t>setuid</w:t>
+      </w:r>
       <w:r>
         <w:rPr>
           <w:rFonts w:cs="B Nazanin" w:hint="cs"/>
@@ -1617,203 +1274,15 @@
           <w:szCs w:val="28"/>
           <w:rtl/>
         </w:rPr>
-        <w:t xml:space="preserve"> را برای فایل </w:t>
-      </w:r>
-      <w:r>
-        <w:rPr>
-          <w:rFonts w:ascii="Consolas" w:hAnsi="Consolas" w:cs="B Nazanin"/>
-          <w:sz w:val="28"/>
-          <w:szCs w:val="28"/>
-        </w:rPr>
-        <w:t>file.txt</w:t>
-      </w:r>
-      <w:r>
-        <w:rPr>
-          <w:rFonts w:ascii="Consolas" w:hAnsi="Consolas" w:cs="B Nazanin" w:hint="cs"/>
-          <w:sz w:val="28"/>
-          <w:szCs w:val="28"/>
-          <w:rtl/>
-        </w:rPr>
-        <w:t xml:space="preserve"> تغییر </w:t>
-      </w:r>
-      <w:proofErr w:type="spellStart"/>
-      <w:r>
-        <w:rPr>
-          <w:rFonts w:ascii="Consolas" w:hAnsi="Consolas" w:cs="B Nazanin" w:hint="cs"/>
-          <w:sz w:val="28"/>
-          <w:szCs w:val="28"/>
-          <w:rtl/>
-        </w:rPr>
-        <w:t>می‌دهد</w:t>
-      </w:r>
-      <w:proofErr w:type="spellEnd"/>
-      <w:r>
-        <w:rPr>
-          <w:rFonts w:ascii="Consolas" w:hAnsi="Consolas" w:cs="B Nazanin" w:hint="cs"/>
-          <w:sz w:val="28"/>
-          <w:szCs w:val="28"/>
-          <w:rtl/>
-        </w:rPr>
-        <w:t xml:space="preserve">. به این شکل که ۳ رقم سمت راست عدد </w:t>
-      </w:r>
-      <w:r>
-        <w:rPr>
-          <w:rFonts w:ascii="Consolas" w:hAnsi="Consolas" w:cs="B Nazanin"/>
-          <w:sz w:val="28"/>
-          <w:szCs w:val="28"/>
-        </w:rPr>
-        <w:t>4664</w:t>
-      </w:r>
-      <w:r>
-        <w:rPr>
-          <w:rFonts w:ascii="Consolas" w:hAnsi="Consolas" w:cs="B Nazanin" w:hint="cs"/>
-          <w:sz w:val="28"/>
-          <w:szCs w:val="28"/>
-          <w:rtl/>
-        </w:rPr>
-        <w:t xml:space="preserve"> دسترسی ۶ (</w:t>
-      </w:r>
-      <w:r>
-        <w:rPr>
-          <w:rFonts w:ascii="Consolas" w:hAnsi="Consolas" w:cs="B Nazanin"/>
-          <w:sz w:val="28"/>
-          <w:szCs w:val="28"/>
-        </w:rPr>
-        <w:t>read</w:t>
-      </w:r>
-      <w:r>
-        <w:rPr>
-          <w:rFonts w:ascii="Consolas" w:hAnsi="Consolas" w:cs="B Nazanin" w:hint="cs"/>
-          <w:sz w:val="28"/>
-          <w:szCs w:val="28"/>
-          <w:rtl/>
-        </w:rPr>
-        <w:t xml:space="preserve"> و </w:t>
-      </w:r>
-      <w:r>
-        <w:rPr>
-          <w:rFonts w:ascii="Consolas" w:hAnsi="Consolas" w:cs="B Nazanin"/>
-          <w:sz w:val="28"/>
-          <w:szCs w:val="28"/>
-        </w:rPr>
-        <w:t>write</w:t>
-      </w:r>
-      <w:r>
-        <w:rPr>
-          <w:rFonts w:ascii="Consolas" w:hAnsi="Consolas" w:cs="B Nazanin" w:hint="cs"/>
-          <w:sz w:val="28"/>
-          <w:szCs w:val="28"/>
-          <w:rtl/>
-        </w:rPr>
-        <w:t xml:space="preserve">) را به </w:t>
-      </w:r>
-      <w:r>
-        <w:rPr>
-          <w:rFonts w:ascii="Consolas" w:hAnsi="Consolas" w:cs="B Nazanin"/>
-          <w:sz w:val="28"/>
-          <w:szCs w:val="28"/>
-        </w:rPr>
-        <w:t>user</w:t>
-      </w:r>
-      <w:r>
-        <w:rPr>
-          <w:rFonts w:ascii="Consolas" w:hAnsi="Consolas" w:cs="B Nazanin" w:hint="cs"/>
-          <w:sz w:val="28"/>
-          <w:szCs w:val="28"/>
-          <w:rtl/>
-        </w:rPr>
-        <w:t xml:space="preserve"> و </w:t>
-      </w:r>
-      <w:r>
-        <w:rPr>
-          <w:rFonts w:ascii="Consolas" w:hAnsi="Consolas" w:cs="B Nazanin"/>
-          <w:sz w:val="28"/>
-          <w:szCs w:val="28"/>
-        </w:rPr>
-        <w:t>group</w:t>
-      </w:r>
-      <w:r>
-        <w:rPr>
-          <w:rFonts w:ascii="Consolas" w:hAnsi="Consolas" w:cs="B Nazanin" w:hint="cs"/>
-          <w:sz w:val="28"/>
-          <w:szCs w:val="28"/>
-          <w:rtl/>
-        </w:rPr>
-        <w:t xml:space="preserve"> </w:t>
-      </w:r>
-      <w:proofErr w:type="spellStart"/>
-      <w:r>
-        <w:rPr>
-          <w:rFonts w:ascii="Consolas" w:hAnsi="Consolas" w:cs="B Nazanin" w:hint="cs"/>
-          <w:sz w:val="28"/>
-          <w:szCs w:val="28"/>
-          <w:rtl/>
-        </w:rPr>
-        <w:t>می‌دهد</w:t>
-      </w:r>
-      <w:proofErr w:type="spellEnd"/>
-      <w:r>
-        <w:rPr>
-          <w:rFonts w:ascii="Consolas" w:hAnsi="Consolas" w:cs="B Nazanin" w:hint="cs"/>
-          <w:sz w:val="28"/>
-          <w:szCs w:val="28"/>
-          <w:rtl/>
-        </w:rPr>
-        <w:t xml:space="preserve"> و دسترسی ۴ (</w:t>
-      </w:r>
-      <w:r>
-        <w:rPr>
-          <w:rFonts w:ascii="Consolas" w:hAnsi="Consolas" w:cs="B Nazanin"/>
-          <w:sz w:val="28"/>
-          <w:szCs w:val="28"/>
-        </w:rPr>
-        <w:t>read</w:t>
-      </w:r>
-      <w:r>
-        <w:rPr>
-          <w:rFonts w:ascii="Consolas" w:hAnsi="Consolas" w:cs="B Nazanin" w:hint="cs"/>
-          <w:sz w:val="28"/>
-          <w:szCs w:val="28"/>
-          <w:rtl/>
-        </w:rPr>
-        <w:t xml:space="preserve">) را به </w:t>
-      </w:r>
-      <w:r>
-        <w:rPr>
-          <w:rFonts w:ascii="Consolas" w:hAnsi="Consolas" w:cs="B Nazanin"/>
-          <w:sz w:val="28"/>
-          <w:szCs w:val="28"/>
-        </w:rPr>
-        <w:t>others</w:t>
-      </w:r>
-      <w:r>
-        <w:rPr>
-          <w:rFonts w:ascii="Consolas" w:hAnsi="Consolas" w:cs="B Nazanin" w:hint="cs"/>
-          <w:sz w:val="28"/>
-          <w:szCs w:val="28"/>
-          <w:rtl/>
-        </w:rPr>
-        <w:t xml:space="preserve"> </w:t>
-      </w:r>
-      <w:proofErr w:type="spellStart"/>
-      <w:r>
-        <w:rPr>
-          <w:rFonts w:ascii="Consolas" w:hAnsi="Consolas" w:cs="B Nazanin" w:hint="cs"/>
-          <w:sz w:val="28"/>
-          <w:szCs w:val="28"/>
-          <w:rtl/>
-        </w:rPr>
-        <w:t>می‌دهد</w:t>
-      </w:r>
-      <w:proofErr w:type="spellEnd"/>
-      <w:r>
-        <w:rPr>
-          <w:rFonts w:ascii="Consolas" w:hAnsi="Consolas" w:cs="B Nazanin" w:hint="cs"/>
-          <w:sz w:val="28"/>
-          <w:szCs w:val="28"/>
-          <w:rtl/>
-        </w:rPr>
-        <w:t xml:space="preserve">. رقم ۴ در سمت چپ  </w:t>
+        <w:t xml:space="preserve"> (به معنی </w:t>
+      </w:r>
+      <w:r>
+        <w:rPr>
+          <w:rFonts w:cs="B Nazanin"/>
+          <w:sz w:val="28"/>
+          <w:szCs w:val="28"/>
+        </w:rPr>
+        <w:t>set user id</w:t>
       </w:r>
       <w:r>
         <w:rPr>
@@ -1822,9 +1291,16 @@
           <w:szCs w:val="28"/>
           <w:rtl/>
         </w:rPr>
-        <w:t xml:space="preserve">نشان </w:t>
-      </w:r>
-      <w:proofErr w:type="spellStart"/>
+        <w:t xml:space="preserve">) است. در چنین حالتی در صورتی که کاربری دسترسی اجرای این فایل را داشته باشد، با اجرای آن به طور موقت تمامی دسترسی‌های </w:t>
+      </w:r>
+      <w:r>
+        <w:rPr>
+          <w:rFonts w:cs="B Nazanin"/>
+          <w:sz w:val="28"/>
+          <w:szCs w:val="28"/>
+        </w:rPr>
+        <w:t>owner</w:t>
+      </w:r>
       <w:r>
         <w:rPr>
           <w:rFonts w:cs="B Nazanin" w:hint="cs"/>
@@ -1832,9 +1308,8 @@
           <w:szCs w:val="28"/>
           <w:rtl/>
         </w:rPr>
-        <w:t>دهنده‌ی</w:t>
-      </w:r>
-      <w:proofErr w:type="spellEnd"/>
+        <w:t xml:space="preserve"> فایل را می‌گیرد و </w:t>
+      </w:r>
       <w:r>
         <w:rPr>
           <w:rFonts w:cs="B Nazanin" w:hint="cs"/>
@@ -1842,18 +1317,8 @@
           <w:szCs w:val="28"/>
           <w:rtl/>
         </w:rPr>
-        <w:t xml:space="preserve"> </w:t>
-      </w:r>
-      <w:proofErr w:type="spellStart"/>
-      <w:r>
-        <w:rPr>
-          <w:rFonts w:cs="B Nazanin"/>
-          <w:sz w:val="28"/>
-          <w:szCs w:val="28"/>
-        </w:rPr>
-        <w:t>setuid</w:t>
-      </w:r>
-      <w:proofErr w:type="spellEnd"/>
+        <w:t>فایل</w:t>
+      </w:r>
       <w:r>
         <w:rPr>
           <w:rFonts w:cs="B Nazanin" w:hint="cs"/>
@@ -1861,15 +1326,7 @@
           <w:szCs w:val="28"/>
           <w:rtl/>
         </w:rPr>
-        <w:t xml:space="preserve"> (به معنی </w:t>
-      </w:r>
-      <w:r>
-        <w:rPr>
-          <w:rFonts w:cs="B Nazanin"/>
-          <w:sz w:val="28"/>
-          <w:szCs w:val="28"/>
-        </w:rPr>
-        <w:t>set user id</w:t>
+        <w:t xml:space="preserve"> با دسترسی‌های موقت صاحب آن</w:t>
       </w:r>
       <w:r>
         <w:rPr>
@@ -1878,131 +1335,7 @@
           <w:szCs w:val="28"/>
           <w:rtl/>
         </w:rPr>
-        <w:t xml:space="preserve">) است. در چنین حالتی در صورتی که کاربری دسترسی اجرای این فایل را داشته باشد، با اجرای آن به طور موقت تمامی </w:t>
-      </w:r>
-      <w:proofErr w:type="spellStart"/>
-      <w:r>
-        <w:rPr>
-          <w:rFonts w:cs="B Nazanin" w:hint="cs"/>
-          <w:sz w:val="28"/>
-          <w:szCs w:val="28"/>
-          <w:rtl/>
-        </w:rPr>
-        <w:t>دسترسی‌های</w:t>
-      </w:r>
-      <w:proofErr w:type="spellEnd"/>
-      <w:r>
-        <w:rPr>
-          <w:rFonts w:cs="B Nazanin" w:hint="cs"/>
-          <w:sz w:val="28"/>
-          <w:szCs w:val="28"/>
-          <w:rtl/>
-        </w:rPr>
-        <w:t xml:space="preserve"> </w:t>
-      </w:r>
-      <w:r>
-        <w:rPr>
-          <w:rFonts w:cs="B Nazanin"/>
-          <w:sz w:val="28"/>
-          <w:szCs w:val="28"/>
-        </w:rPr>
-        <w:t>owner</w:t>
-      </w:r>
-      <w:r>
-        <w:rPr>
-          <w:rFonts w:cs="B Nazanin" w:hint="cs"/>
-          <w:sz w:val="28"/>
-          <w:szCs w:val="28"/>
-          <w:rtl/>
-        </w:rPr>
-        <w:t xml:space="preserve"> فایل را </w:t>
-      </w:r>
-      <w:proofErr w:type="spellStart"/>
-      <w:r>
-        <w:rPr>
-          <w:rFonts w:cs="B Nazanin" w:hint="cs"/>
-          <w:sz w:val="28"/>
-          <w:szCs w:val="28"/>
-          <w:rtl/>
-        </w:rPr>
-        <w:t>می‌گیرد</w:t>
-      </w:r>
-      <w:proofErr w:type="spellEnd"/>
-      <w:r>
-        <w:rPr>
-          <w:rFonts w:cs="B Nazanin" w:hint="cs"/>
-          <w:sz w:val="28"/>
-          <w:szCs w:val="28"/>
-          <w:rtl/>
-        </w:rPr>
-        <w:t xml:space="preserve"> و </w:t>
-      </w:r>
-      <w:r>
-        <w:rPr>
-          <w:rFonts w:cs="B Nazanin" w:hint="cs"/>
-          <w:sz w:val="28"/>
-          <w:szCs w:val="28"/>
-          <w:rtl/>
-        </w:rPr>
-        <w:t>فایل</w:t>
-      </w:r>
-      <w:r>
-        <w:rPr>
-          <w:rFonts w:cs="B Nazanin" w:hint="cs"/>
-          <w:sz w:val="28"/>
-          <w:szCs w:val="28"/>
-          <w:rtl/>
-        </w:rPr>
-        <w:t xml:space="preserve"> با </w:t>
-      </w:r>
-      <w:proofErr w:type="spellStart"/>
-      <w:r>
-        <w:rPr>
-          <w:rFonts w:cs="B Nazanin" w:hint="cs"/>
-          <w:sz w:val="28"/>
-          <w:szCs w:val="28"/>
-          <w:rtl/>
-        </w:rPr>
-        <w:t>دسترسی‌های</w:t>
-      </w:r>
-      <w:proofErr w:type="spellEnd"/>
-      <w:r>
-        <w:rPr>
-          <w:rFonts w:cs="B Nazanin" w:hint="cs"/>
-          <w:sz w:val="28"/>
-          <w:szCs w:val="28"/>
-          <w:rtl/>
-        </w:rPr>
-        <w:t xml:space="preserve"> موقت صاحب آن</w:t>
-      </w:r>
-      <w:r>
-        <w:rPr>
-          <w:rFonts w:cs="B Nazanin" w:hint="cs"/>
-          <w:sz w:val="28"/>
-          <w:szCs w:val="28"/>
-          <w:rtl/>
-        </w:rPr>
-        <w:t xml:space="preserve"> اجرا </w:t>
-      </w:r>
-      <w:proofErr w:type="spellStart"/>
-      <w:r>
-        <w:rPr>
-          <w:rFonts w:cs="B Nazanin" w:hint="cs"/>
-          <w:sz w:val="28"/>
-          <w:szCs w:val="28"/>
-          <w:rtl/>
-        </w:rPr>
-        <w:t>می‌شود</w:t>
-      </w:r>
-      <w:proofErr w:type="spellEnd"/>
-      <w:r>
-        <w:rPr>
-          <w:rFonts w:cs="B Nazanin" w:hint="cs"/>
-          <w:sz w:val="28"/>
-          <w:szCs w:val="28"/>
-          <w:rtl/>
-        </w:rPr>
-        <w:t>.</w:t>
+        <w:t xml:space="preserve"> اجرا می‌شود.</w:t>
       </w:r>
     </w:p>
     <w:p>
@@ -2026,9 +1359,59 @@
           <w:szCs w:val="28"/>
           <w:rtl/>
         </w:rPr>
-        <w:t xml:space="preserve">ابتدا ۲ فایل خالی به </w:t>
-      </w:r>
-      <w:proofErr w:type="spellStart"/>
+        <w:t xml:space="preserve">ابتدا ۲ فایل خالی به نام‌های </w:t>
+      </w:r>
+      <w:r>
+        <w:rPr>
+          <w:rFonts w:ascii="Consolas" w:hAnsi="Consolas" w:cs="B Nazanin"/>
+          <w:sz w:val="28"/>
+          <w:szCs w:val="28"/>
+        </w:rPr>
+        <w:t>file1.txt</w:t>
+      </w:r>
+      <w:r>
+        <w:rPr>
+          <w:rFonts w:ascii="Consolas" w:hAnsi="Consolas" w:cs="B Nazanin" w:hint="cs"/>
+          <w:sz w:val="28"/>
+          <w:szCs w:val="28"/>
+          <w:rtl/>
+        </w:rPr>
+        <w:t xml:space="preserve"> و </w:t>
+      </w:r>
+      <w:r>
+        <w:rPr>
+          <w:rFonts w:ascii="Consolas" w:hAnsi="Consolas" w:cs="B Nazanin"/>
+          <w:sz w:val="28"/>
+          <w:szCs w:val="28"/>
+        </w:rPr>
+        <w:t>file2.txt</w:t>
+      </w:r>
+      <w:r>
+        <w:rPr>
+          <w:rFonts w:ascii="Consolas" w:hAnsi="Consolas" w:cs="B Nazanin" w:hint="cs"/>
+          <w:sz w:val="28"/>
+          <w:szCs w:val="28"/>
+          <w:rtl/>
+        </w:rPr>
+        <w:t xml:space="preserve"> ایجاد می‌کنیم. هم‌چنین یک جمله در فایل </w:t>
+      </w:r>
+      <w:r>
+        <w:rPr>
+          <w:rFonts w:ascii="Consolas" w:hAnsi="Consolas" w:cs="B Nazanin"/>
+          <w:sz w:val="28"/>
+          <w:szCs w:val="28"/>
+        </w:rPr>
+        <w:t>file3.txt</w:t>
+      </w:r>
+      <w:r>
+        <w:rPr>
+          <w:rFonts w:ascii="Consolas" w:hAnsi="Consolas" w:cs="B Nazanin" w:hint="cs"/>
+          <w:sz w:val="28"/>
+          <w:szCs w:val="28"/>
+          <w:rtl/>
+        </w:rPr>
+        <w:t xml:space="preserve"> می‌نویسیم تا خالی نباشد. سپس</w:t>
+      </w:r>
       <w:r>
         <w:rPr>
           <w:rFonts w:cs="B Nazanin" w:hint="cs"/>
@@ -2036,9 +1419,42 @@
           <w:szCs w:val="28"/>
           <w:rtl/>
         </w:rPr>
-        <w:t>نام‌های</w:t>
-      </w:r>
-      <w:proofErr w:type="spellEnd"/>
+        <w:t xml:space="preserve"> با استفاده از دستور زیر فایل‌های خالی در این دایرکتوری را پاک می‌کنیم. به این صورت که آرگومان </w:t>
+      </w:r>
+      <w:r>
+        <w:rPr>
+          <w:rFonts w:ascii="Consolas" w:hAnsi="Consolas" w:cs="B Nazanin"/>
+          <w:sz w:val="28"/>
+          <w:szCs w:val="28"/>
+        </w:rPr>
+        <w:t>.</w:t>
+      </w:r>
+      <w:r>
+        <w:rPr>
+          <w:rFonts w:ascii="Consolas" w:hAnsi="Consolas" w:cs="B Nazanin" w:hint="cs"/>
+          <w:sz w:val="28"/>
+          <w:szCs w:val="28"/>
+          <w:rtl/>
+        </w:rPr>
+        <w:t xml:space="preserve"> به معنی دایرکتوری فعلی است، سوییچ </w:t>
+      </w:r>
+      <w:r>
+        <w:rPr>
+          <w:rFonts w:ascii="Consolas" w:hAnsi="Consolas" w:cs="B Nazanin"/>
+          <w:sz w:val="28"/>
+          <w:szCs w:val="28"/>
+        </w:rPr>
+        <w:t>empty</w:t>
+      </w:r>
+      <w:r>
+        <w:rPr>
+          <w:rFonts w:ascii="Consolas" w:hAnsi="Consolas" w:cs="B Nazanin" w:hint="cs"/>
+          <w:sz w:val="28"/>
+          <w:szCs w:val="28"/>
+          <w:rtl/>
+        </w:rPr>
+        <w:t xml:space="preserve"> به </w:t>
+      </w:r>
       <w:r>
         <w:rPr>
           <w:rFonts w:cs="B Nazanin" w:hint="cs"/>
@@ -2046,290 +1462,7 @@
           <w:szCs w:val="28"/>
           <w:rtl/>
         </w:rPr>
-        <w:t xml:space="preserve"> </w:t>
-      </w:r>
-      <w:r>
-        <w:rPr>
-          <w:rFonts w:ascii="Consolas" w:hAnsi="Consolas" w:cs="B Nazanin"/>
-          <w:sz w:val="28"/>
-          <w:szCs w:val="28"/>
-        </w:rPr>
-        <w:t>file1.txt</w:t>
-      </w:r>
-      <w:r>
-        <w:rPr>
-          <w:rFonts w:ascii="Consolas" w:hAnsi="Consolas" w:cs="B Nazanin" w:hint="cs"/>
-          <w:sz w:val="28"/>
-          <w:szCs w:val="28"/>
-          <w:rtl/>
-        </w:rPr>
-        <w:t xml:space="preserve"> و </w:t>
-      </w:r>
-      <w:r>
-        <w:rPr>
-          <w:rFonts w:ascii="Consolas" w:hAnsi="Consolas" w:cs="B Nazanin"/>
-          <w:sz w:val="28"/>
-          <w:szCs w:val="28"/>
-        </w:rPr>
-        <w:t>file2.txt</w:t>
-      </w:r>
-      <w:r>
-        <w:rPr>
-          <w:rFonts w:ascii="Consolas" w:hAnsi="Consolas" w:cs="B Nazanin" w:hint="cs"/>
-          <w:sz w:val="28"/>
-          <w:szCs w:val="28"/>
-          <w:rtl/>
-        </w:rPr>
-        <w:t xml:space="preserve"> ایجاد </w:t>
-      </w:r>
-      <w:proofErr w:type="spellStart"/>
-      <w:r>
-        <w:rPr>
-          <w:rFonts w:ascii="Consolas" w:hAnsi="Consolas" w:cs="B Nazanin" w:hint="cs"/>
-          <w:sz w:val="28"/>
-          <w:szCs w:val="28"/>
-          <w:rtl/>
-        </w:rPr>
-        <w:t>می‌کنیم</w:t>
-      </w:r>
-      <w:proofErr w:type="spellEnd"/>
-      <w:r>
-        <w:rPr>
-          <w:rFonts w:ascii="Consolas" w:hAnsi="Consolas" w:cs="B Nazanin" w:hint="cs"/>
-          <w:sz w:val="28"/>
-          <w:szCs w:val="28"/>
-          <w:rtl/>
-        </w:rPr>
-        <w:t xml:space="preserve">. </w:t>
-      </w:r>
-      <w:proofErr w:type="spellStart"/>
-      <w:r>
-        <w:rPr>
-          <w:rFonts w:ascii="Consolas" w:hAnsi="Consolas" w:cs="B Nazanin" w:hint="cs"/>
-          <w:sz w:val="28"/>
-          <w:szCs w:val="28"/>
-          <w:rtl/>
-        </w:rPr>
-        <w:t>هم‌چنین</w:t>
-      </w:r>
-      <w:proofErr w:type="spellEnd"/>
-      <w:r>
-        <w:rPr>
-          <w:rFonts w:ascii="Consolas" w:hAnsi="Consolas" w:cs="B Nazanin" w:hint="cs"/>
-          <w:sz w:val="28"/>
-          <w:szCs w:val="28"/>
-          <w:rtl/>
-        </w:rPr>
-        <w:t xml:space="preserve"> یک جمله در فایل </w:t>
-      </w:r>
-      <w:r>
-        <w:rPr>
-          <w:rFonts w:ascii="Consolas" w:hAnsi="Consolas" w:cs="B Nazanin"/>
-          <w:sz w:val="28"/>
-          <w:szCs w:val="28"/>
-        </w:rPr>
-        <w:t>file3.txt</w:t>
-      </w:r>
-      <w:r>
-        <w:rPr>
-          <w:rFonts w:ascii="Consolas" w:hAnsi="Consolas" w:cs="B Nazanin" w:hint="cs"/>
-          <w:sz w:val="28"/>
-          <w:szCs w:val="28"/>
-          <w:rtl/>
-        </w:rPr>
-        <w:t xml:space="preserve"> </w:t>
-      </w:r>
-      <w:proofErr w:type="spellStart"/>
-      <w:r>
-        <w:rPr>
-          <w:rFonts w:ascii="Consolas" w:hAnsi="Consolas" w:cs="B Nazanin" w:hint="cs"/>
-          <w:sz w:val="28"/>
-          <w:szCs w:val="28"/>
-          <w:rtl/>
-        </w:rPr>
-        <w:t>می‌نویسیم</w:t>
-      </w:r>
-      <w:proofErr w:type="spellEnd"/>
-      <w:r>
-        <w:rPr>
-          <w:rFonts w:ascii="Consolas" w:hAnsi="Consolas" w:cs="B Nazanin" w:hint="cs"/>
-          <w:sz w:val="28"/>
-          <w:szCs w:val="28"/>
-          <w:rtl/>
-        </w:rPr>
-        <w:t xml:space="preserve"> تا خالی نباشد. سپس</w:t>
-      </w:r>
-      <w:r>
-        <w:rPr>
-          <w:rFonts w:cs="B Nazanin" w:hint="cs"/>
-          <w:sz w:val="28"/>
-          <w:szCs w:val="28"/>
-          <w:rtl/>
-        </w:rPr>
-        <w:t xml:space="preserve"> با استفاده از دستور زیر </w:t>
-      </w:r>
-      <w:proofErr w:type="spellStart"/>
-      <w:r>
-        <w:rPr>
-          <w:rFonts w:cs="B Nazanin" w:hint="cs"/>
-          <w:sz w:val="28"/>
-          <w:szCs w:val="28"/>
-          <w:rtl/>
-        </w:rPr>
-        <w:t>فایل‌های</w:t>
-      </w:r>
-      <w:proofErr w:type="spellEnd"/>
-      <w:r>
-        <w:rPr>
-          <w:rFonts w:cs="B Nazanin" w:hint="cs"/>
-          <w:sz w:val="28"/>
-          <w:szCs w:val="28"/>
-          <w:rtl/>
-        </w:rPr>
-        <w:t xml:space="preserve"> خالی در این دایرکتوری را پاک </w:t>
-      </w:r>
-      <w:proofErr w:type="spellStart"/>
-      <w:r>
-        <w:rPr>
-          <w:rFonts w:cs="B Nazanin" w:hint="cs"/>
-          <w:sz w:val="28"/>
-          <w:szCs w:val="28"/>
-          <w:rtl/>
-        </w:rPr>
-        <w:t>می‌کنیم</w:t>
-      </w:r>
-      <w:proofErr w:type="spellEnd"/>
-      <w:r>
-        <w:rPr>
-          <w:rFonts w:cs="B Nazanin" w:hint="cs"/>
-          <w:sz w:val="28"/>
-          <w:szCs w:val="28"/>
-          <w:rtl/>
-        </w:rPr>
-        <w:t xml:space="preserve">. به این صورت که </w:t>
-      </w:r>
-      <w:proofErr w:type="spellStart"/>
-      <w:r>
-        <w:rPr>
-          <w:rFonts w:cs="B Nazanin" w:hint="cs"/>
-          <w:sz w:val="28"/>
-          <w:szCs w:val="28"/>
-          <w:rtl/>
-        </w:rPr>
-        <w:t>آرگومان</w:t>
-      </w:r>
-      <w:proofErr w:type="spellEnd"/>
-      <w:r>
-        <w:rPr>
-          <w:rFonts w:cs="B Nazanin" w:hint="cs"/>
-          <w:sz w:val="28"/>
-          <w:szCs w:val="28"/>
-          <w:rtl/>
-        </w:rPr>
-        <w:t xml:space="preserve"> </w:t>
-      </w:r>
-      <w:r>
-        <w:rPr>
-          <w:rFonts w:ascii="Consolas" w:hAnsi="Consolas" w:cs="B Nazanin"/>
-          <w:sz w:val="28"/>
-          <w:szCs w:val="28"/>
-        </w:rPr>
-        <w:t>.</w:t>
-      </w:r>
-      <w:r>
-        <w:rPr>
-          <w:rFonts w:ascii="Consolas" w:hAnsi="Consolas" w:cs="B Nazanin" w:hint="cs"/>
-          <w:sz w:val="28"/>
-          <w:szCs w:val="28"/>
-          <w:rtl/>
-        </w:rPr>
-        <w:t xml:space="preserve"> به معنی دایرکتوری فعلی است، </w:t>
-      </w:r>
-      <w:proofErr w:type="spellStart"/>
-      <w:r>
-        <w:rPr>
-          <w:rFonts w:ascii="Consolas" w:hAnsi="Consolas" w:cs="B Nazanin" w:hint="cs"/>
-          <w:sz w:val="28"/>
-          <w:szCs w:val="28"/>
-          <w:rtl/>
-        </w:rPr>
-        <w:t>سوییچ</w:t>
-      </w:r>
-      <w:proofErr w:type="spellEnd"/>
-      <w:r>
-        <w:rPr>
-          <w:rFonts w:ascii="Consolas" w:hAnsi="Consolas" w:cs="B Nazanin" w:hint="cs"/>
-          <w:sz w:val="28"/>
-          <w:szCs w:val="28"/>
-          <w:rtl/>
-        </w:rPr>
-        <w:t xml:space="preserve"> </w:t>
-      </w:r>
-      <w:r>
-        <w:rPr>
-          <w:rFonts w:ascii="Consolas" w:hAnsi="Consolas" w:cs="B Nazanin"/>
-          <w:sz w:val="28"/>
-          <w:szCs w:val="28"/>
-        </w:rPr>
-        <w:t>empty</w:t>
-      </w:r>
-      <w:r>
-        <w:rPr>
-          <w:rFonts w:ascii="Consolas" w:hAnsi="Consolas" w:cs="B Nazanin" w:hint="cs"/>
-          <w:sz w:val="28"/>
-          <w:szCs w:val="28"/>
-          <w:rtl/>
-        </w:rPr>
-        <w:t xml:space="preserve"> به </w:t>
-      </w:r>
-      <w:r>
-        <w:rPr>
-          <w:rFonts w:cs="B Nazanin" w:hint="cs"/>
-          <w:sz w:val="28"/>
-          <w:szCs w:val="28"/>
-          <w:rtl/>
-        </w:rPr>
-        <w:t xml:space="preserve">این معنی است که تنها </w:t>
-      </w:r>
-      <w:proofErr w:type="spellStart"/>
-      <w:r>
-        <w:rPr>
-          <w:rFonts w:cs="B Nazanin" w:hint="cs"/>
-          <w:sz w:val="28"/>
-          <w:szCs w:val="28"/>
-          <w:rtl/>
-        </w:rPr>
-        <w:t>فایل‌های</w:t>
-      </w:r>
-      <w:proofErr w:type="spellEnd"/>
-      <w:r>
-        <w:rPr>
-          <w:rFonts w:cs="B Nazanin" w:hint="cs"/>
-          <w:sz w:val="28"/>
-          <w:szCs w:val="28"/>
-          <w:rtl/>
-        </w:rPr>
-        <w:t xml:space="preserve"> خالی را برگرداند، </w:t>
-      </w:r>
-      <w:proofErr w:type="spellStart"/>
-      <w:r>
-        <w:rPr>
-          <w:rFonts w:cs="B Nazanin" w:hint="cs"/>
-          <w:sz w:val="28"/>
-          <w:szCs w:val="28"/>
-          <w:rtl/>
-        </w:rPr>
-        <w:t>سوییچ</w:t>
-      </w:r>
-      <w:proofErr w:type="spellEnd"/>
-      <w:r>
-        <w:rPr>
-          <w:rFonts w:cs="B Nazanin" w:hint="cs"/>
-          <w:sz w:val="28"/>
-          <w:szCs w:val="28"/>
-          <w:rtl/>
-        </w:rPr>
-        <w:t xml:space="preserve"> </w:t>
+        <w:t xml:space="preserve">این معنی است که تنها فایل‌های خالی را برگرداند، سوییچ </w:t>
       </w:r>
       <w:r>
         <w:rPr>
@@ -2363,67 +1496,7 @@
           <w:szCs w:val="28"/>
           <w:rtl/>
         </w:rPr>
-        <w:t xml:space="preserve"> به این معنی است که تنها </w:t>
-      </w:r>
-      <w:proofErr w:type="spellStart"/>
-      <w:r>
-        <w:rPr>
-          <w:rFonts w:ascii="Consolas" w:hAnsi="Consolas" w:cs="B Nazanin" w:hint="cs"/>
-          <w:sz w:val="28"/>
-          <w:szCs w:val="28"/>
-          <w:rtl/>
-        </w:rPr>
-        <w:t>فایل‌ها</w:t>
-      </w:r>
-      <w:proofErr w:type="spellEnd"/>
-      <w:r>
-        <w:rPr>
-          <w:rFonts w:ascii="Consolas" w:hAnsi="Consolas" w:cs="B Nazanin" w:hint="cs"/>
-          <w:sz w:val="28"/>
-          <w:szCs w:val="28"/>
-          <w:rtl/>
-        </w:rPr>
-        <w:t xml:space="preserve"> (و نه </w:t>
-      </w:r>
-      <w:proofErr w:type="spellStart"/>
-      <w:r>
-        <w:rPr>
-          <w:rFonts w:ascii="Consolas" w:hAnsi="Consolas" w:cs="B Nazanin" w:hint="cs"/>
-          <w:sz w:val="28"/>
-          <w:szCs w:val="28"/>
-          <w:rtl/>
-        </w:rPr>
-        <w:t>دایرکتوری‌ها</w:t>
-      </w:r>
-      <w:proofErr w:type="spellEnd"/>
-      <w:r>
-        <w:rPr>
-          <w:rFonts w:ascii="Consolas" w:hAnsi="Consolas" w:cs="B Nazanin" w:hint="cs"/>
-          <w:sz w:val="28"/>
-          <w:szCs w:val="28"/>
-          <w:rtl/>
-        </w:rPr>
-        <w:t xml:space="preserve">) را برگرداند و </w:t>
-      </w:r>
-      <w:proofErr w:type="spellStart"/>
-      <w:r>
-        <w:rPr>
-          <w:rFonts w:ascii="Consolas" w:hAnsi="Consolas" w:cs="B Nazanin" w:hint="cs"/>
-          <w:sz w:val="28"/>
-          <w:szCs w:val="28"/>
-          <w:rtl/>
-        </w:rPr>
-        <w:t>سوییچ</w:t>
-      </w:r>
-      <w:proofErr w:type="spellEnd"/>
-      <w:r>
-        <w:rPr>
-          <w:rFonts w:ascii="Consolas" w:hAnsi="Consolas" w:cs="B Nazanin" w:hint="cs"/>
-          <w:sz w:val="28"/>
-          <w:szCs w:val="28"/>
-          <w:rtl/>
-        </w:rPr>
-        <w:t xml:space="preserve"> </w:t>
+        <w:t xml:space="preserve"> به این معنی است که تنها فایل‌ها (و نه دایرکتوری‌ها) را برگرداند و سوییچ </w:t>
       </w:r>
       <w:r>
         <w:rPr>
@@ -2458,66 +1531,16 @@
           <w:sz w:val="28"/>
           <w:szCs w:val="28"/>
         </w:rPr>
-        <w:t>ls -</w:t>
-      </w:r>
-      <w:proofErr w:type="spellStart"/>
-      <w:r>
-        <w:rPr>
-          <w:rFonts w:ascii="Consolas" w:hAnsi="Consolas" w:cs="B Nazanin"/>
-          <w:sz w:val="28"/>
-          <w:szCs w:val="28"/>
-        </w:rPr>
-        <w:t>lh</w:t>
-      </w:r>
-      <w:proofErr w:type="spellEnd"/>
-      <w:r>
-        <w:rPr>
-          <w:rFonts w:ascii="Consolas" w:hAnsi="Consolas" w:cs="B Nazanin" w:hint="cs"/>
-          <w:sz w:val="28"/>
-          <w:szCs w:val="28"/>
-          <w:rtl/>
-        </w:rPr>
-        <w:t xml:space="preserve"> </w:t>
-      </w:r>
-      <w:proofErr w:type="spellStart"/>
-      <w:r>
-        <w:rPr>
-          <w:rFonts w:ascii="Consolas" w:hAnsi="Consolas" w:cs="B Nazanin" w:hint="cs"/>
-          <w:sz w:val="28"/>
-          <w:szCs w:val="28"/>
-          <w:rtl/>
-        </w:rPr>
-        <w:t>می‌بینیم</w:t>
-      </w:r>
-      <w:proofErr w:type="spellEnd"/>
-      <w:r>
-        <w:rPr>
-          <w:rFonts w:ascii="Consolas" w:hAnsi="Consolas" w:cs="B Nazanin" w:hint="cs"/>
-          <w:sz w:val="28"/>
-          <w:szCs w:val="28"/>
-          <w:rtl/>
-        </w:rPr>
-        <w:t xml:space="preserve"> که </w:t>
-      </w:r>
-      <w:proofErr w:type="spellStart"/>
-      <w:r>
-        <w:rPr>
-          <w:rFonts w:ascii="Consolas" w:hAnsi="Consolas" w:cs="B Nazanin" w:hint="cs"/>
-          <w:sz w:val="28"/>
-          <w:szCs w:val="28"/>
-          <w:rtl/>
-        </w:rPr>
-        <w:t>فایل‌های</w:t>
-      </w:r>
-      <w:proofErr w:type="spellEnd"/>
-      <w:r>
-        <w:rPr>
-          <w:rFonts w:ascii="Consolas" w:hAnsi="Consolas" w:cs="B Nazanin" w:hint="cs"/>
-          <w:sz w:val="28"/>
-          <w:szCs w:val="28"/>
-          <w:rtl/>
-        </w:rPr>
-        <w:t xml:space="preserve"> </w:t>
+        <w:t>ls -lh</w:t>
+      </w:r>
+      <w:r>
+        <w:rPr>
+          <w:rFonts w:ascii="Consolas" w:hAnsi="Consolas" w:cs="B Nazanin" w:hint="cs"/>
+          <w:sz w:val="28"/>
+          <w:szCs w:val="28"/>
+          <w:rtl/>
+        </w:rPr>
+        <w:t xml:space="preserve"> می‌بینیم که فایل‌های </w:t>
       </w:r>
       <w:r>
         <w:rPr>
@@ -2551,27 +1574,7 @@
           <w:szCs w:val="28"/>
           <w:rtl/>
         </w:rPr>
-        <w:t xml:space="preserve"> که خالی بودند حذف </w:t>
-      </w:r>
-      <w:proofErr w:type="spellStart"/>
-      <w:r>
-        <w:rPr>
-          <w:rFonts w:ascii="Consolas" w:hAnsi="Consolas" w:cs="B Nazanin" w:hint="cs"/>
-          <w:sz w:val="28"/>
-          <w:szCs w:val="28"/>
-          <w:rtl/>
-        </w:rPr>
-        <w:t>شده‌اند</w:t>
-      </w:r>
-      <w:proofErr w:type="spellEnd"/>
-      <w:r>
-        <w:rPr>
-          <w:rFonts w:ascii="Consolas" w:hAnsi="Consolas" w:cs="B Nazanin" w:hint="cs"/>
-          <w:sz w:val="28"/>
-          <w:szCs w:val="28"/>
-          <w:rtl/>
-        </w:rPr>
-        <w:t xml:space="preserve"> اما </w:t>
+        <w:t xml:space="preserve"> که خالی بودند حذف شده‌اند اما </w:t>
       </w:r>
       <w:r>
         <w:rPr>
@@ -2588,27 +1591,7 @@
           <w:szCs w:val="28"/>
           <w:rtl/>
         </w:rPr>
-        <w:t xml:space="preserve"> که خالی نبود </w:t>
-      </w:r>
-      <w:proofErr w:type="spellStart"/>
-      <w:r>
-        <w:rPr>
-          <w:rFonts w:ascii="Consolas" w:hAnsi="Consolas" w:cs="B Nazanin" w:hint="cs"/>
-          <w:sz w:val="28"/>
-          <w:szCs w:val="28"/>
-          <w:rtl/>
-        </w:rPr>
-        <w:t>باقی‌مانده</w:t>
-      </w:r>
-      <w:proofErr w:type="spellEnd"/>
-      <w:r>
-        <w:rPr>
-          <w:rFonts w:ascii="Consolas" w:hAnsi="Consolas" w:cs="B Nazanin" w:hint="cs"/>
-          <w:sz w:val="28"/>
-          <w:szCs w:val="28"/>
-          <w:rtl/>
-        </w:rPr>
-        <w:t xml:space="preserve"> است.</w:t>
+        <w:t xml:space="preserve"> که خالی نبود باقی‌مانده است.</w:t>
       </w:r>
     </w:p>
     <w:p>
@@ -2616,11 +1599,77 @@
         <w:pStyle w:val="ListParagraph"/>
         <w:jc w:val="center"/>
         <w:rPr>
-          <w:rFonts w:ascii="Consolas" w:hAnsi="Consolas" w:cs="B Nazanin"/>
-          <w:sz w:val="28"/>
-          <w:szCs w:val="28"/>
-        </w:rPr>
-      </w:pPr>
+          <w:rFonts w:ascii="Consolas" w:hAnsi="Consolas" w:cs="B Nazanin" w:hint="cs"/>
+          <w:sz w:val="28"/>
+          <w:szCs w:val="28"/>
+          <w:rtl/>
+        </w:rPr>
+      </w:pPr>
+      <w:r>
+        <w:rPr>
+          <w:rFonts w:hint="cs"/>
+          <w:noProof/>
+        </w:rPr>
+        <w:drawing>
+          <wp:anchor distT="180340" distB="360045" distL="114300" distR="114300" simplePos="0" relativeHeight="251660288" behindDoc="0" locked="0" layoutInCell="1" allowOverlap="1" wp14:anchorId="2270CCA8" wp14:editId="62E891DA">
+            <wp:simplePos x="0" y="0"/>
+            <wp:positionH relativeFrom="margin">
+              <wp:align>right</wp:align>
+            </wp:positionH>
+            <wp:positionV relativeFrom="paragraph">
+              <wp:posOffset>400685</wp:posOffset>
+            </wp:positionV>
+            <wp:extent cx="5946353" cy="3888000"/>
+            <wp:effectExtent l="0" t="0" r="0" b="0"/>
+            <wp:wrapTopAndBottom/>
+            <wp:docPr id="7" name="Picture 7"/>
+            <wp:cNvGraphicFramePr>
+              <a:graphicFrameLocks xmlns:a="http://schemas.openxmlformats.org/drawingml/2006/main" noChangeAspect="1"/>
+            </wp:cNvGraphicFramePr>
+            <a:graphic xmlns:a="http://schemas.openxmlformats.org/drawingml/2006/main">
+              <a:graphicData uri="http://schemas.openxmlformats.org/drawingml/2006/picture">
+                <pic:pic xmlns:pic="http://schemas.openxmlformats.org/drawingml/2006/picture">
+                  <pic:nvPicPr>
+                    <pic:cNvPr id="0" name="Picture 5"/>
+                    <pic:cNvPicPr>
+                      <a:picLocks noChangeAspect="1" noChangeArrowheads="1"/>
+                    </pic:cNvPicPr>
+                  </pic:nvPicPr>
+                  <pic:blipFill>
+                    <a:blip r:embed="rId11">
+                      <a:extLst>
+                        <a:ext uri="{28A0092B-C50C-407E-A947-70E740481C1C}">
+                          <a14:useLocalDpi xmlns:a14="http://schemas.microsoft.com/office/drawing/2010/main" val="0"/>
+                        </a:ext>
+                      </a:extLst>
+                    </a:blip>
+                    <a:srcRect/>
+                    <a:stretch>
+                      <a:fillRect/>
+                    </a:stretch>
+                  </pic:blipFill>
+                  <pic:spPr bwMode="auto">
+                    <a:xfrm>
+                      <a:off x="0" y="0"/>
+                      <a:ext cx="5946353" cy="3888000"/>
+                    </a:xfrm>
+                    <a:prstGeom prst="rect">
+                      <a:avLst/>
+                    </a:prstGeom>
+                    <a:noFill/>
+                    <a:ln>
+                      <a:noFill/>
+                    </a:ln>
+                  </pic:spPr>
+                </pic:pic>
+              </a:graphicData>
+            </a:graphic>
+            <wp14:sizeRelV relativeFrom="margin">
+              <wp14:pctHeight>0</wp14:pctHeight>
+            </wp14:sizeRelV>
+          </wp:anchor>
+        </w:drawing>
+      </w:r>
       <w:r>
         <w:rPr>
           <w:rFonts w:ascii="Consolas" w:hAnsi="Consolas" w:cs="B Nazanin"/>
@@ -2643,6 +1692,311 @@
                 <wp:effectExtent l="0" t="0" r="26035" b="28575"/>
                 <wp:wrapTopAndBottom/>
                 <wp:docPr id="9" name="Text Box 2"/>
+                <wp:cNvGraphicFramePr>
+                  <a:graphicFrameLocks xmlns:a="http://schemas.openxmlformats.org/drawingml/2006/main"/>
+                </wp:cNvGraphicFramePr>
+                <a:graphic xmlns:a="http://schemas.openxmlformats.org/drawingml/2006/main">
+                  <a:graphicData uri="http://schemas.microsoft.com/office/word/2010/wordprocessingShape">
+                    <wps:wsp>
+                      <wps:cNvSpPr txBox="1">
+                        <a:spLocks noChangeArrowheads="1"/>
+                      </wps:cNvSpPr>
+                      <wps:spPr bwMode="auto">
+                        <a:xfrm>
+                          <a:off x="0" y="0"/>
+                          <a:ext cx="3707765" cy="523875"/>
+                        </a:xfrm>
+                        <a:prstGeom prst="rect">
+                          <a:avLst/>
+                        </a:prstGeom>
+                        <a:solidFill>
+                          <a:srgbClr val="FFFFFF"/>
+                        </a:solidFill>
+                        <a:ln w="9525">
+                          <a:solidFill>
+                            <a:schemeClr val="bg1"/>
+                          </a:solidFill>
+                          <a:miter lim="800000"/>
+                          <a:headEnd/>
+                          <a:tailEnd/>
+                        </a:ln>
+                      </wps:spPr>
+                      <wps:txbx>
+                        <w:txbxContent>
+                          <w:p>
+                            <w:pPr>
+                              <w:bidi/>
+                              <w:jc w:val="center"/>
+                              <w:rPr>
+                                <w:rFonts w:cs="B Nazanin"/>
+                                <w:b/>
+                                <w:bCs/>
+                              </w:rPr>
+                            </w:pPr>
+                            <w:r>
+                              <w:rPr>
+                                <w:rFonts w:cs="B Nazanin" w:hint="cs"/>
+                                <w:b/>
+                                <w:bCs/>
+                                <w:rtl/>
+                              </w:rPr>
+                              <w:t>شکل</w:t>
+                            </w:r>
+                            <w:r>
+                              <w:rPr>
+                                <w:rFonts w:cs="B Nazanin" w:hint="cs"/>
+                                <w:b/>
+                                <w:bCs/>
+                                <w:rtl/>
+                              </w:rPr>
+                              <w:t xml:space="preserve"> </w:t>
+                            </w:r>
+                            <w:r>
+                              <w:rPr>
+                                <w:rFonts w:cs="B Nazanin" w:hint="cs"/>
+                                <w:b/>
+                                <w:bCs/>
+                                <w:rtl/>
+                              </w:rPr>
+                              <w:t>۳</w:t>
+                            </w:r>
+                            <w:r>
+                              <w:rPr>
+                                <w:rFonts w:cs="B Nazanin" w:hint="cs"/>
+                                <w:b/>
+                                <w:bCs/>
+                                <w:rtl/>
+                              </w:rPr>
+                              <w:t xml:space="preserve"> </w:t>
+                            </w:r>
+                            <w:r>
+                              <w:rPr>
+                                <w:rFonts w:ascii="Sakkal Majalla" w:hAnsi="Sakkal Majalla" w:cs="Sakkal Majalla" w:hint="cs"/>
+                                <w:b/>
+                                <w:bCs/>
+                                <w:rtl/>
+                              </w:rPr>
+                              <w:t>–</w:t>
+                            </w:r>
+                            <w:r>
+                              <w:rPr>
+                                <w:rFonts w:cs="B Nazanin" w:hint="cs"/>
+                                <w:b/>
+                                <w:bCs/>
+                                <w:rtl/>
+                              </w:rPr>
+                              <w:t xml:space="preserve"> حذف فایل‌های خالی داخل یک دایرکتوری</w:t>
+                            </w:r>
+                          </w:p>
+                        </w:txbxContent>
+                      </wps:txbx>
+                      <wps:bodyPr rot="0" vert="horz" wrap="square" lIns="91440" tIns="45720" rIns="91440" bIns="45720" anchor="t" anchorCtr="0">
+                        <a:noAutofit/>
+                      </wps:bodyPr>
+                    </wps:wsp>
+                  </a:graphicData>
+                </a:graphic>
+                <wp14:sizeRelH relativeFrom="margin">
+                  <wp14:pctWidth>0</wp14:pctWidth>
+                </wp14:sizeRelH>
+                <wp14:sizeRelV relativeFrom="margin">
+                  <wp14:pctHeight>0</wp14:pctHeight>
+                </wp14:sizeRelV>
+              </wp:anchor>
+            </w:drawing>
+          </mc:Choice>
+          <mc:Fallback>
+            <w:pict>
+              <v:shape w14:anchorId="322AFEB2" id="_x0000_s1028" type="#_x0000_t202" style="position:absolute;left:0;text-align:left;margin-left:0;margin-top:343.7pt;width:291.95pt;height:41.25pt;z-index:251666432;visibility:visible;mso-wrap-style:square;mso-width-percent:0;mso-height-percent:0;mso-wrap-distance-left:9pt;mso-wrap-distance-top:3.6pt;mso-wrap-distance-right:9pt;mso-wrap-distance-bottom:14.2pt;mso-position-horizontal:center;mso-position-horizontal-relative:margin;mso-position-vertical:absolute;mso-position-vertical-relative:text;mso-width-percent:0;mso-height-percent:0;mso-width-relative:margin;mso-height-relative:margin;v-text-anchor:top" o:gfxdata="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" strokecolor="white [3212]">
+                <v:textbox>
+                  <w:txbxContent>
+                    <w:p>
+                      <w:pPr>
+                        <w:bidi/>
+                        <w:jc w:val="center"/>
+                        <w:rPr>
+                          <w:rFonts w:cs="B Nazanin"/>
+                          <w:b/>
+                          <w:bCs/>
+                        </w:rPr>
+                      </w:pPr>
+                      <w:r>
+                        <w:rPr>
+                          <w:rFonts w:cs="B Nazanin" w:hint="cs"/>
+                          <w:b/>
+                          <w:bCs/>
+                          <w:rtl/>
+                        </w:rPr>
+                        <w:t>شکل</w:t>
+                      </w:r>
+                      <w:r>
+                        <w:rPr>
+                          <w:rFonts w:cs="B Nazanin" w:hint="cs"/>
+                          <w:b/>
+                          <w:bCs/>
+                          <w:rtl/>
+                        </w:rPr>
+                        <w:t xml:space="preserve"> </w:t>
+                      </w:r>
+                      <w:r>
+                        <w:rPr>
+                          <w:rFonts w:cs="B Nazanin" w:hint="cs"/>
+                          <w:b/>
+                          <w:bCs/>
+                          <w:rtl/>
+                        </w:rPr>
+                        <w:t>۳</w:t>
+                      </w:r>
+                      <w:r>
+                        <w:rPr>
+                          <w:rFonts w:cs="B Nazanin" w:hint="cs"/>
+                          <w:b/>
+                          <w:bCs/>
+                          <w:rtl/>
+                        </w:rPr>
+                        <w:t xml:space="preserve"> </w:t>
+                      </w:r>
+                      <w:r>
+                        <w:rPr>
+                          <w:rFonts w:ascii="Sakkal Majalla" w:hAnsi="Sakkal Majalla" w:cs="Sakkal Majalla" w:hint="cs"/>
+                          <w:b/>
+                          <w:bCs/>
+                          <w:rtl/>
+                        </w:rPr>
+                        <w:t>–</w:t>
+                      </w:r>
+                      <w:r>
+                        <w:rPr>
+                          <w:rFonts w:cs="B Nazanin" w:hint="cs"/>
+                          <w:b/>
+                          <w:bCs/>
+                          <w:rtl/>
+                        </w:rPr>
+                        <w:t xml:space="preserve"> حذف فایل‌های خالی داخل یک دایرکتوری</w:t>
+                      </w:r>
+                    </w:p>
+                  </w:txbxContent>
+                </v:textbox>
+                <w10:wrap type="topAndBottom" anchorx="margin"/>
+              </v:shape>
+            </w:pict>
+          </mc:Fallback>
+        </mc:AlternateContent>
+      </w:r>
+      <w:r>
+        <w:rPr>
+          <w:rFonts w:ascii="Consolas" w:hAnsi="Consolas" w:cs="B Nazanin"/>
+          <w:sz w:val="28"/>
+          <w:szCs w:val="28"/>
+        </w:rPr>
+        <w:t>find . -empty -type f -delete</w:t>
+      </w:r>
+    </w:p>
+    <w:p>
+      <w:pPr>
+        <w:pStyle w:val="ListParagraph"/>
+        <w:rPr>
+          <w:rFonts w:ascii="Consolas" w:hAnsi="Consolas" w:cs="B Nazanin" w:hint="cs"/>
+          <w:sz w:val="28"/>
+          <w:szCs w:val="28"/>
+          <w:rtl/>
+        </w:rPr>
+      </w:pPr>
+      <w:r>
+        <w:rPr>
+          <w:rFonts w:ascii="Consolas" w:hAnsi="Consolas" w:cs="B Nazanin" w:hint="cs"/>
+          <w:sz w:val="28"/>
+          <w:szCs w:val="28"/>
+          <w:rtl/>
+        </w:rPr>
+        <w:t xml:space="preserve">ضمناً با استفاده از </w:t>
+      </w:r>
+      <w:r>
+        <w:rPr>
+          <w:rFonts w:ascii="Consolas" w:hAnsi="Consolas" w:cs="B Nazanin"/>
+          <w:sz w:val="28"/>
+          <w:szCs w:val="28"/>
+        </w:rPr>
+        <w:t>/</w:t>
+      </w:r>
+      <w:r>
+        <w:rPr>
+          <w:rFonts w:ascii="Consolas" w:hAnsi="Consolas" w:cs="B Nazanin" w:hint="cs"/>
+          <w:sz w:val="28"/>
+          <w:szCs w:val="28"/>
+          <w:rtl/>
+        </w:rPr>
+        <w:t xml:space="preserve"> به جای </w:t>
+      </w:r>
+      <w:r>
+        <w:rPr>
+          <w:rFonts w:ascii="Consolas" w:hAnsi="Consolas" w:cs="B Nazanin"/>
+          <w:sz w:val="28"/>
+          <w:szCs w:val="28"/>
+        </w:rPr>
+        <w:t>.</w:t>
+      </w:r>
+      <w:r>
+        <w:rPr>
+          <w:rFonts w:ascii="Consolas" w:hAnsi="Consolas" w:cs="B Nazanin" w:hint="cs"/>
+          <w:sz w:val="28"/>
+          <w:szCs w:val="28"/>
+          <w:rtl/>
+        </w:rPr>
+        <w:t xml:space="preserve"> تمامی فایل‌های خالی موجود در سیستم پاک می‌شود. که خیلی از آن‌ها به دلیل عدم دسترسی (حتی با روت) قابل خواندن و جست‌و‌جو کردن نیست و ارورهای زیادی داده می‌شود.</w:t>
+      </w:r>
+    </w:p>
+    <w:p>
+      <w:pPr>
+        <w:rPr>
+          <w:rFonts w:ascii="Consolas" w:hAnsi="Consolas" w:cs="B Nazanin"/>
+          <w:sz w:val="28"/>
+          <w:szCs w:val="28"/>
+          <w:rtl/>
+        </w:rPr>
+      </w:pPr>
+      <w:r>
+        <w:rPr>
+          <w:rFonts w:ascii="Consolas" w:hAnsi="Consolas" w:cs="B Nazanin"/>
+          <w:sz w:val="28"/>
+          <w:szCs w:val="28"/>
+          <w:rtl/>
+        </w:rPr>
+        <w:br w:type="page"/>
+      </w:r>
+    </w:p>
+    <w:p>
+      <w:pPr>
+        <w:bidi/>
+        <w:rPr>
+          <w:rFonts w:ascii="Consolas" w:hAnsi="Consolas" w:cs="B Nazanin"/>
+          <w:sz w:val="28"/>
+          <w:szCs w:val="28"/>
+        </w:rPr>
+      </w:pPr>
+      <w:r>
+        <w:rPr>
+          <w:rFonts w:ascii="Consolas" w:hAnsi="Consolas" w:cs="B Nazanin"/>
+          <w:noProof/>
+          <w:sz w:val="28"/>
+          <w:szCs w:val="28"/>
+        </w:rPr>
+        <w:lastRenderedPageBreak/>
+        <mc:AlternateContent>
+          <mc:Choice Requires="wps">
+            <w:drawing>
+              <wp:anchor distT="45720" distB="180340" distL="114300" distR="114300" simplePos="0" relativeHeight="251669504" behindDoc="0" locked="0" layoutInCell="1" allowOverlap="1" wp14:anchorId="045D164E" wp14:editId="07359B59">
+                <wp:simplePos x="0" y="0"/>
+                <wp:positionH relativeFrom="margin">
+                  <wp:align>center</wp:align>
+                </wp:positionH>
+                <wp:positionV relativeFrom="paragraph">
+                  <wp:posOffset>4255770</wp:posOffset>
+                </wp:positionV>
+                <wp:extent cx="3707765" cy="523875"/>
+                <wp:effectExtent l="0" t="0" r="26035" b="28575"/>
+                <wp:wrapTopAndBottom/>
+                <wp:docPr id="10" name="Text Box 2"/>
                 <wp:cNvGraphicFramePr>
                   <a:graphicFrameLocks xmlns:a="http://schemas.openxmlformats.org/drawingml/2006/main"/>
                 </wp:cNvGraphicFramePr>
@@ -2736,7 +2090,7 @@
                                 <w:bCs/>
                                 <w:rtl/>
                               </w:rPr>
-                              <w:t xml:space="preserve"> </w:t>
+                              <w:t xml:space="preserve"> حذف فایل‌های خالی </w:t>
                             </w:r>
                             <w:r>
                               <w:rPr>
@@ -2745,7 +2099,7 @@
                                 <w:bCs/>
                                 <w:rtl/>
                               </w:rPr>
-                              <w:t>حذف فایل‌های خالی داخل یک دایرکتوری</w:t>
+                              <w:t>تمام دایرکتوری‌ها</w:t>
                             </w:r>
                           </w:p>
                         </w:txbxContent>
@@ -2767,7 +2121,7 @@
           </mc:Choice>
           <mc:Fallback>
             <w:pict>
-              <v:shape w14:anchorId="322AFEB2" id="_x0000_s1028" type="#_x0000_t202" style="position:absolute;left:0;text-align:left;margin-left:0;margin-top:343.7pt;width:291.95pt;height:41.25pt;z-index:251666432;visibility:visible;mso-wrap-style:square;mso-width-percent:0;mso-height-percent:0;mso-wrap-distance-left:9pt;mso-wrap-distance-top:3.6pt;mso-wrap-distance-right:9pt;mso-wrap-distance-bottom:14.2pt;mso-position-horizontal:center;mso-position-horizontal-relative:margin;mso-position-vertical:absolute;mso-position-vertical-relative:text;mso-width-percent:0;mso-height-percent:0;mso-width-relative:margin;mso-height-relative:margin;v-text-anchor:top" o:gfxdata="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" strokecolor="white [3212]">
+              <v:shape w14:anchorId="045D164E" id="_x0000_s1029" type="#_x0000_t202" style="position:absolute;left:0;text-align:left;margin-left:0;margin-top:335.1pt;width:291.95pt;height:41.25pt;z-index:251669504;visibility:visible;mso-wrap-style:square;mso-width-percent:0;mso-height-percent:0;mso-wrap-distance-left:9pt;mso-wrap-distance-top:3.6pt;mso-wrap-distance-right:9pt;mso-wrap-distance-bottom:14.2pt;mso-position-horizontal:center;mso-position-horizontal-relative:margin;mso-position-vertical:absolute;mso-position-vertical-relative:text;mso-width-percent:0;mso-height-percent:0;mso-width-relative:margin;mso-height-relative:margin;v-text-anchor:top" o:gfxdata="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" strokecolor="white [3212]">
                 <v:textbox>
                   <w:txbxContent>
                     <w:p>
@@ -2832,7 +2186,7 @@
                           <w:bCs/>
                           <w:rtl/>
                         </w:rPr>
-                        <w:t xml:space="preserve"> </w:t>
+                        <w:t xml:space="preserve"> حذف فایل‌های خالی </w:t>
                       </w:r>
                       <w:r>
                         <w:rPr>
@@ -2841,7 +2195,7 @@
                           <w:bCs/>
                           <w:rtl/>
                         </w:rPr>
-                        <w:t>حذف فایل‌های خالی داخل یک دایرکتوری</w:t>
+                        <w:t>تمام دایرکتوری‌ها</w:t>
                       </w:r>
                     </w:p>
                   </w:txbxContent>
@@ -2852,56 +2206,26 @@
           </mc:Fallback>
         </mc:AlternateContent>
       </w:r>
-      <w:proofErr w:type="gramStart"/>
-      <w:r>
-        <w:rPr>
-          <w:rFonts w:ascii="Consolas" w:hAnsi="Consolas" w:cs="B Nazanin"/>
-          <w:sz w:val="28"/>
-          <w:szCs w:val="28"/>
-        </w:rPr>
-        <w:t>find .</w:t>
-      </w:r>
-      <w:proofErr w:type="gramEnd"/>
-      <w:r>
-        <w:rPr>
-          <w:rFonts w:ascii="Consolas" w:hAnsi="Consolas" w:cs="B Nazanin"/>
-          <w:sz w:val="28"/>
-          <w:szCs w:val="28"/>
-        </w:rPr>
-        <w:t xml:space="preserve"> -empty -type f -delete</w:t>
-      </w:r>
-    </w:p>
-    <w:p>
-      <w:pPr>
-        <w:pStyle w:val="ListParagraph"/>
-        <w:jc w:val="center"/>
-        <w:rPr>
-          <w:rFonts w:ascii="Consolas" w:hAnsi="Consolas" w:cs="B Nazanin" w:hint="cs"/>
-          <w:sz w:val="28"/>
-          <w:szCs w:val="28"/>
-          <w:rtl/>
-        </w:rPr>
-      </w:pPr>
-      <w:r>
-        <w:rPr>
-          <w:rFonts w:ascii="Consolas" w:hAnsi="Consolas" w:cs="B Nazanin" w:hint="cs"/>
+      <w:r>
+        <w:rPr>
+          <w:rFonts w:ascii="Consolas" w:hAnsi="Consolas" w:cs="B Nazanin"/>
           <w:noProof/>
           <w:sz w:val="28"/>
           <w:szCs w:val="28"/>
         </w:rPr>
         <w:drawing>
-          <wp:anchor distT="180340" distB="360045" distL="114300" distR="114300" simplePos="0" relativeHeight="251660288" behindDoc="0" locked="0" layoutInCell="1" allowOverlap="1" wp14:anchorId="2270CCA8" wp14:editId="45125356">
+          <wp:anchor distT="0" distB="0" distL="114300" distR="114300" simplePos="0" relativeHeight="251667456" behindDoc="0" locked="0" layoutInCell="1" allowOverlap="1" wp14:anchorId="69473425" wp14:editId="52585F9D">
             <wp:simplePos x="0" y="0"/>
-            <wp:positionH relativeFrom="margin">
-              <wp:align>right</wp:align>
+            <wp:positionH relativeFrom="column">
+              <wp:posOffset>0</wp:posOffset>
             </wp:positionH>
             <wp:positionV relativeFrom="paragraph">
-              <wp:posOffset>190500</wp:posOffset>
+              <wp:posOffset>285750</wp:posOffset>
             </wp:positionV>
-            <wp:extent cx="5946353" cy="3888000"/>
-            <wp:effectExtent l="0" t="0" r="0" b="0"/>
+            <wp:extent cx="5934075" cy="3905250"/>
+            <wp:effectExtent l="0" t="0" r="9525" b="0"/>
             <wp:wrapTopAndBottom/>
-            <wp:docPr id="7" name="Picture 7"/>
+            <wp:docPr id="6" name="Picture 6"/>
             <wp:cNvGraphicFramePr>
               <a:graphicFrameLocks xmlns:a="http://schemas.openxmlformats.org/drawingml/2006/main" noChangeAspect="1"/>
             </wp:cNvGraphicFramePr>
@@ -2909,13 +2233,13 @@
               <a:graphicData uri="http://schemas.openxmlformats.org/drawingml/2006/picture">
                 <pic:pic xmlns:pic="http://schemas.openxmlformats.org/drawingml/2006/picture">
                   <pic:nvPicPr>
-                    <pic:cNvPr id="0" name="Picture 5"/>
+                    <pic:cNvPr id="0" name="Picture 2"/>
                     <pic:cNvPicPr>
                       <a:picLocks noChangeAspect="1" noChangeArrowheads="1"/>
                     </pic:cNvPicPr>
                   </pic:nvPicPr>
                   <pic:blipFill>
-                    <a:blip r:embed="rId11">
+                    <a:blip r:embed="rId12">
                       <a:extLst>
                         <a:ext uri="{28A0092B-C50C-407E-A947-70E740481C1C}">
                           <a14:useLocalDpi xmlns:a14="http://schemas.microsoft.com/office/drawing/2010/main" val="0"/>
@@ -2930,7 +2254,7 @@
                   <pic:spPr bwMode="auto">
                     <a:xfrm>
                       <a:off x="0" y="0"/>
-                      <a:ext cx="5946353" cy="3888000"/>
+                      <a:ext cx="5934075" cy="3905250"/>
                     </a:xfrm>
                     <a:prstGeom prst="rect">
                       <a:avLst/>
@@ -2943,16 +2267,13 @@
                 </pic:pic>
               </a:graphicData>
             </a:graphic>
-            <wp14:sizeRelV relativeFrom="margin">
-              <wp14:pctHeight>0</wp14:pctHeight>
-            </wp14:sizeRelV>
           </wp:anchor>
         </w:drawing>
       </w:r>
     </w:p>
     <w:sectPr>
-      <w:headerReference w:type="default" r:id="rId12"/>
-      <w:footerReference w:type="default" r:id="rId13"/>
+      <w:headerReference w:type="default" r:id="rId13"/>
+      <w:footerReference w:type="default" r:id="rId14"/>
       <w:pgSz w:w="12240" w:h="15840"/>
       <w:pgMar w:top="1440" w:right="1440" w:bottom="1440" w:left="1440" w:header="720" w:footer="720" w:gutter="0"/>
       <w:cols w:space="720"/>
@@ -4357,6 +3678,7 @@
     <w:rsidRoot w:val="0033290B"/>
     <w:rsid w:val="00332526"/>
     <w:rsid w:val="0033290B"/>
+    <w:rsid w:val="00380E85"/>
     <w:rsid w:val="006B7F58"/>
     <w:rsid w:val="0072209A"/>
     <w:rsid w:val="007544A7"/>

</xml_diff>